<commit_message>
add bao cao v1
</commit_message>
<xml_diff>
--- a/docs/PL04_A_BiaThuyetMinh_dich.docx
+++ b/docs/PL04_A_BiaThuyetMinh_dich.docx
@@ -1,6 +1,6 @@
 
 <file path=word/document.xml><?xml version="1.0" encoding="utf-8"?>
-<w:document xmlns:wpc="http://schemas.microsoft.com/office/word/2010/wordprocessingCanvas" xmlns:mc="http://schemas.openxmlformats.org/markup-compatibility/2006" xmlns:o="urn:schemas-microsoft-com:office:office" xmlns:r="http://schemas.openxmlformats.org/officeDocument/2006/relationships" xmlns:m="http://schemas.openxmlformats.org/officeDocument/2006/math" xmlns:v="urn:schemas-microsoft-com:vml" xmlns:wp14="http://schemas.microsoft.com/office/word/2010/wordprocessingDrawing" xmlns:wp="http://schemas.openxmlformats.org/drawingml/2006/wordprocessingDrawing" xmlns:w10="urn:schemas-microsoft-com:office:word" xmlns:w="http://schemas.openxmlformats.org/wordprocessingml/2006/main" xmlns:w14="http://schemas.microsoft.com/office/word/2010/wordml" xmlns:w15="http://schemas.microsoft.com/office/word/2012/wordml" xmlns:wpg="http://schemas.microsoft.com/office/word/2010/wordprocessingGroup" xmlns:wpi="http://schemas.microsoft.com/office/word/2010/wordprocessingInk" xmlns:wne="http://schemas.microsoft.com/office/word/2006/wordml" xmlns:wps="http://schemas.microsoft.com/office/word/2010/wordprocessingShape" mc:Ignorable="w14 w15 wp14">
+<w:document xmlns:wpc="http://schemas.microsoft.com/office/word/2010/wordprocessingCanvas" xmlns:cx="http://schemas.microsoft.com/office/drawing/2014/chartex" xmlns:cx1="http://schemas.microsoft.com/office/drawing/2015/9/8/chartex" xmlns:cx2="http://schemas.microsoft.com/office/drawing/2015/10/21/chartex" xmlns:cx3="http://schemas.microsoft.com/office/drawing/2016/5/9/chartex" xmlns:cx4="http://schemas.microsoft.com/office/drawing/2016/5/10/chartex" xmlns:cx5="http://schemas.microsoft.com/office/drawing/2016/5/11/chartex" xmlns:cx6="http://schemas.microsoft.com/office/drawing/2016/5/12/chartex" xmlns:cx7="http://schemas.microsoft.com/office/drawing/2016/5/13/chartex" xmlns:cx8="http://schemas.microsoft.com/office/drawing/2016/5/14/chartex" xmlns:mc="http://schemas.openxmlformats.org/markup-compatibility/2006" xmlns:aink="http://schemas.microsoft.com/office/drawing/2016/ink" xmlns:am3d="http://schemas.microsoft.com/office/drawing/2017/model3d" xmlns:o="urn:schemas-microsoft-com:office:office" xmlns:r="http://schemas.openxmlformats.org/officeDocument/2006/relationships" xmlns:m="http://schemas.openxmlformats.org/officeDocument/2006/math" xmlns:v="urn:schemas-microsoft-com:vml" xmlns:wp14="http://schemas.microsoft.com/office/word/2010/wordprocessingDrawing" xmlns:wp="http://schemas.openxmlformats.org/drawingml/2006/wordprocessingDrawing" xmlns:w10="urn:schemas-microsoft-com:office:word" xmlns:w="http://schemas.openxmlformats.org/wordprocessingml/2006/main" xmlns:w14="http://schemas.microsoft.com/office/word/2010/wordml" xmlns:w15="http://schemas.microsoft.com/office/word/2012/wordml" xmlns:w16cid="http://schemas.microsoft.com/office/word/2016/wordml/cid" xmlns:w16se="http://schemas.microsoft.com/office/word/2015/wordml/symex" xmlns:wpg="http://schemas.microsoft.com/office/word/2010/wordprocessingGroup" xmlns:wpi="http://schemas.microsoft.com/office/word/2010/wordprocessingInk" xmlns:wne="http://schemas.microsoft.com/office/word/2006/wordml" xmlns:wps="http://schemas.microsoft.com/office/word/2010/wordprocessingShape" mc:Ignorable="w14 w15 w16se w16cid wp14">
   <w:body>
     <w:p>
       <w:pPr>
@@ -31,7 +31,7 @@
         <mc:AlternateContent>
           <mc:Choice Requires="wps">
             <w:drawing>
-              <wp:anchor distT="0" distB="0" distL="114300" distR="114300" simplePos="0" relativeHeight="4" behindDoc="0" locked="0" layoutInCell="1" allowOverlap="1">
+              <wp:anchor distT="0" distB="0" distL="114300" distR="114300" simplePos="0" relativeHeight="4" behindDoc="0" locked="0" layoutInCell="1" allowOverlap="1" wp14:anchorId="01C1E383" wp14:editId="0641CE9E">
                 <wp:simplePos x="0" y="0"/>
                 <wp:positionH relativeFrom="column">
                   <wp:posOffset>-699770</wp:posOffset>
@@ -83,20 +83,87 @@
                           <w:p>
                             <w:pPr>
                               <w:pStyle w:val="FrameContents"/>
+                              <w:rPr>
+                                <w:rFonts w:ascii="Times New Roman" w:hAnsi="Times New Roman"/>
+                                <w:b/>
+                              </w:rPr>
                             </w:pPr>
                             <w:r>
                               <w:rPr>
                                 <w:rFonts w:ascii="Times New Roman" w:hAnsi="Times New Roman"/>
                                 <w:b/>
                               </w:rPr>
-                              <w:t xml:space="preserve">      Trần Văn Bình       PROJECT’S NAME …</w:t>
+                              <w:t xml:space="preserve">     </w:t>
                             </w:r>
                             <w:r>
                               <w:rPr>
                                 <w:rFonts w:ascii="Times New Roman" w:hAnsi="Times New Roman"/>
                                 <w:b/>
                               </w:rPr>
-                              <w:t>……………………………………………………………………………………………………………           2017</w:t>
+                              <w:tab/>
+                              <w:t xml:space="preserve">Dương Huỳnh </w:t>
+                            </w:r>
+                            <w:proofErr w:type="gramStart"/>
+                            <w:r>
+                              <w:rPr>
+                                <w:rFonts w:ascii="Times New Roman" w:hAnsi="Times New Roman"/>
+                                <w:b/>
+                              </w:rPr>
+                              <w:t xml:space="preserve">Sơn  </w:t>
+                            </w:r>
+                            <w:r>
+                              <w:rPr>
+                                <w:rFonts w:ascii="Times New Roman" w:hAnsi="Times New Roman"/>
+                                <w:b/>
+                              </w:rPr>
+                              <w:t>PROJECT’S</w:t>
+                            </w:r>
+                            <w:proofErr w:type="gramEnd"/>
+                            <w:r>
+                              <w:rPr>
+                                <w:rFonts w:ascii="Times New Roman" w:hAnsi="Times New Roman"/>
+                                <w:b/>
+                              </w:rPr>
+                              <w:t xml:space="preserve"> NAME </w:t>
+                            </w:r>
+                            <w:r>
+                              <w:rPr>
+                                <w:rFonts w:ascii="Times New Roman" w:hAnsi="Times New Roman"/>
+                                <w:b/>
+                              </w:rPr>
+                              <w:t xml:space="preserve">: </w:t>
+                            </w:r>
+                            <w:r>
+                              <w:rPr>
+                                <w:rFonts w:ascii="Times New Roman" w:hAnsi="Times New Roman"/>
+                                <w:b/>
+                                <w:sz w:val="20"/>
+                                <w:szCs w:val="20"/>
+                              </w:rPr>
+                              <w:t>EXTRACT SINGING VOICE FROM STEREO MUSIC USING CONVOLUTIONAL NEURAL NETWORKS</w:t>
+                            </w:r>
+                            <w:r>
+                              <w:rPr>
+                                <w:rFonts w:ascii="Times New Roman" w:hAnsi="Times New Roman"/>
+                                <w:b/>
+                                <w:sz w:val="34"/>
+                                <w:szCs w:val="34"/>
+                              </w:rPr>
+                              <w:t xml:space="preserve">     </w:t>
+                            </w:r>
+                            <w:r>
+                              <w:rPr>
+                                <w:rFonts w:ascii="Times New Roman" w:hAnsi="Times New Roman"/>
+                                <w:b/>
+                              </w:rPr>
+                              <w:t>201</w:t>
+                            </w:r>
+                            <w:r>
+                              <w:rPr>
+                                <w:rFonts w:ascii="Times New Roman" w:hAnsi="Times New Roman"/>
+                                <w:b/>
+                              </w:rPr>
+                              <w:t>9</w:t>
                             </w:r>
                           </w:p>
                         </w:txbxContent>
@@ -115,27 +182,94 @@
           </mc:Choice>
           <mc:Fallback>
             <w:pict>
-              <v:rect id="Text Box 3" o:spid="_x0000_s1026" style="position:absolute;left:0;text-align:left;margin-left:-55.1pt;margin-top:-54pt;width:38.55pt;height:810pt;z-index:4;visibility:visible;mso-wrap-style:square;mso-wrap-distance-left:9pt;mso-wrap-distance-top:0;mso-wrap-distance-right:9pt;mso-wrap-distance-bottom:0;mso-position-horizontal:absolute;mso-position-horizontal-relative:text;mso-position-vertical:absolute;mso-position-vertical-relative:text;v-text-anchor:top" o:gfxdata="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" fillcolor="white [3201]" strokeweight=".18mm">
+              <v:rect w14:anchorId="01C1E383" id="Text Box 3" o:spid="_x0000_s1026" style="position:absolute;left:0;text-align:left;margin-left:-55.1pt;margin-top:-54pt;width:38.55pt;height:810pt;z-index:4;visibility:visible;mso-wrap-style:square;mso-wrap-distance-left:9pt;mso-wrap-distance-top:0;mso-wrap-distance-right:9pt;mso-wrap-distance-bottom:0;mso-position-horizontal:absolute;mso-position-horizontal-relative:text;mso-position-vertical:absolute;mso-position-vertical-relative:text;v-text-anchor:top" o:gfxdata="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" fillcolor="white [3201]" strokeweight=".18mm">
                 <v:stroke joinstyle="round"/>
                 <v:textbox style="layout-flow:vertical;mso-layout-flow-alt:bottom-to-top">
                   <w:txbxContent>
                     <w:p>
                       <w:pPr>
                         <w:pStyle w:val="FrameContents"/>
+                        <w:rPr>
+                          <w:rFonts w:ascii="Times New Roman" w:hAnsi="Times New Roman"/>
+                          <w:b/>
+                        </w:rPr>
                       </w:pPr>
                       <w:r>
                         <w:rPr>
                           <w:rFonts w:ascii="Times New Roman" w:hAnsi="Times New Roman"/>
                           <w:b/>
                         </w:rPr>
-                        <w:t xml:space="preserve">      Trần Văn Bình       PROJECT’S NAME …</w:t>
+                        <w:t xml:space="preserve">     </w:t>
                       </w:r>
                       <w:r>
                         <w:rPr>
                           <w:rFonts w:ascii="Times New Roman" w:hAnsi="Times New Roman"/>
                           <w:b/>
                         </w:rPr>
-                        <w:t>……………………………………………………………………………………………………………           2017</w:t>
+                        <w:tab/>
+                        <w:t xml:space="preserve">Dương Huỳnh </w:t>
+                      </w:r>
+                      <w:proofErr w:type="gramStart"/>
+                      <w:r>
+                        <w:rPr>
+                          <w:rFonts w:ascii="Times New Roman" w:hAnsi="Times New Roman"/>
+                          <w:b/>
+                        </w:rPr>
+                        <w:t xml:space="preserve">Sơn  </w:t>
+                      </w:r>
+                      <w:r>
+                        <w:rPr>
+                          <w:rFonts w:ascii="Times New Roman" w:hAnsi="Times New Roman"/>
+                          <w:b/>
+                        </w:rPr>
+                        <w:t>PROJECT’S</w:t>
+                      </w:r>
+                      <w:proofErr w:type="gramEnd"/>
+                      <w:r>
+                        <w:rPr>
+                          <w:rFonts w:ascii="Times New Roman" w:hAnsi="Times New Roman"/>
+                          <w:b/>
+                        </w:rPr>
+                        <w:t xml:space="preserve"> NAME </w:t>
+                      </w:r>
+                      <w:r>
+                        <w:rPr>
+                          <w:rFonts w:ascii="Times New Roman" w:hAnsi="Times New Roman"/>
+                          <w:b/>
+                        </w:rPr>
+                        <w:t xml:space="preserve">: </w:t>
+                      </w:r>
+                      <w:r>
+                        <w:rPr>
+                          <w:rFonts w:ascii="Times New Roman" w:hAnsi="Times New Roman"/>
+                          <w:b/>
+                          <w:sz w:val="20"/>
+                          <w:szCs w:val="20"/>
+                        </w:rPr>
+                        <w:t>EXTRACT SINGING VOICE FROM STEREO MUSIC USING CONVOLUTIONAL NEURAL NETWORKS</w:t>
+                      </w:r>
+                      <w:r>
+                        <w:rPr>
+                          <w:rFonts w:ascii="Times New Roman" w:hAnsi="Times New Roman"/>
+                          <w:b/>
+                          <w:sz w:val="34"/>
+                          <w:szCs w:val="34"/>
+                        </w:rPr>
+                        <w:t xml:space="preserve">     </w:t>
+                      </w:r>
+                      <w:r>
+                        <w:rPr>
+                          <w:rFonts w:ascii="Times New Roman" w:hAnsi="Times New Roman"/>
+                          <w:b/>
+                        </w:rPr>
+                        <w:t>201</w:t>
+                      </w:r>
+                      <w:r>
+                        <w:rPr>
+                          <w:rFonts w:ascii="Times New Roman" w:hAnsi="Times New Roman"/>
+                          <w:b/>
+                        </w:rPr>
+                        <w:t>9</w:t>
                       </w:r>
                     </w:p>
                   </w:txbxContent>
@@ -145,191 +279,67 @@
           </mc:Fallback>
         </mc:AlternateContent>
       </w:r>
-      <w:r>
-        <w:rPr>
-          <w:rFonts w:ascii="Times New Roman" w:hAnsi="Times New Roman"/>
-          <w:b/>
+    </w:p>
+    <w:p>
+      <w:pPr>
+        <w:pBdr>
+          <w:top w:val="thinThickSmallGap" w:sz="24" w:space="1" w:color="00000A"/>
+          <w:left w:val="thinThickSmallGap" w:sz="24" w:space="4" w:color="00000A"/>
+          <w:bottom w:val="thickThinSmallGap" w:sz="24" w:space="1" w:color="00000A"/>
+          <w:right w:val="thickThinSmallGap" w:sz="24" w:space="4" w:color="00000A"/>
+        </w:pBdr>
+        <w:jc w:val="center"/>
+      </w:pPr>
+      <w:r>
+        <w:rPr>
+          <w:rFonts w:ascii="Times New Roman" w:hAnsi="Times New Roman"/>
+          <w:b/>
+          <w:color w:val="000000"/>
+          <w:sz w:val="28"/>
+          <w:szCs w:val="28"/>
+        </w:rPr>
+        <w:t>THE UNIVERSITY OF DANANG</w:t>
+      </w:r>
+    </w:p>
+    <w:p>
+      <w:pPr>
+        <w:pBdr>
+          <w:top w:val="thinThickSmallGap" w:sz="24" w:space="1" w:color="00000A"/>
+          <w:left w:val="thinThickSmallGap" w:sz="24" w:space="4" w:color="00000A"/>
+          <w:bottom w:val="thickThinSmallGap" w:sz="24" w:space="1" w:color="00000A"/>
+          <w:right w:val="thickThinSmallGap" w:sz="24" w:space="4" w:color="00000A"/>
+        </w:pBdr>
+        <w:jc w:val="center"/>
+      </w:pPr>
+      <w:r>
+        <w:rPr>
+          <w:rFonts w:ascii="Times New Roman" w:hAnsi="Times New Roman"/>
+          <w:b/>
+          <w:color w:val="000000"/>
+          <w:sz w:val="28"/>
+          <w:szCs w:val="28"/>
+        </w:rPr>
+        <w:t>DANANG UNIVERSITY OF SCIENCE AND TECHNOLOGY</w:t>
+      </w:r>
+    </w:p>
+    <w:p>
+      <w:pPr>
+        <w:pBdr>
+          <w:top w:val="thinThickSmallGap" w:sz="24" w:space="1" w:color="00000A"/>
+          <w:left w:val="thinThickSmallGap" w:sz="24" w:space="4" w:color="00000A"/>
+          <w:bottom w:val="thickThinSmallGap" w:sz="24" w:space="1" w:color="00000A"/>
+          <w:right w:val="thickThinSmallGap" w:sz="24" w:space="4" w:color="00000A"/>
+        </w:pBdr>
+        <w:jc w:val="center"/>
+      </w:pPr>
+      <w:r>
+        <w:rPr>
           <w:noProof/>
-          <w:color w:val="000000"/>
-          <w:sz w:val="16"/>
-          <w:szCs w:val="16"/>
         </w:rPr>
         <mc:AlternateContent>
           <mc:Choice Requires="wps">
             <w:drawing>
-              <wp:anchor distT="0" distB="0" distL="114300" distR="114300" simplePos="0" relativeHeight="5" behindDoc="0" locked="0" layoutInCell="1" allowOverlap="1" wp14:anchorId="7F509E18">
-                <wp:simplePos x="0" y="0"/>
-                <wp:positionH relativeFrom="column">
-                  <wp:posOffset>4420870</wp:posOffset>
-                </wp:positionH>
-                <wp:positionV relativeFrom="paragraph">
-                  <wp:posOffset>-604520</wp:posOffset>
-                </wp:positionV>
-                <wp:extent cx="1074420" cy="327025"/>
-                <wp:effectExtent l="0" t="0" r="12700" b="17145"/>
-                <wp:wrapNone/>
-                <wp:docPr id="3" name="Text Box 4"/>
-                <wp:cNvGraphicFramePr/>
-                <a:graphic xmlns:a="http://schemas.openxmlformats.org/drawingml/2006/main">
-                  <a:graphicData uri="http://schemas.microsoft.com/office/word/2010/wordprocessingShape">
-                    <wps:wsp>
-                      <wps:cNvSpPr/>
-                      <wps:spPr>
-                        <a:xfrm>
-                          <a:off x="0" y="0"/>
-                          <a:ext cx="1073880" cy="326520"/>
-                        </a:xfrm>
-                        <a:prstGeom prst="rect">
-                          <a:avLst/>
-                        </a:prstGeom>
-                        <a:solidFill>
-                          <a:schemeClr val="lt1"/>
-                        </a:solidFill>
-                        <a:ln w="6480">
-                          <a:solidFill>
-                            <a:srgbClr val="000000"/>
-                          </a:solidFill>
-                          <a:round/>
-                        </a:ln>
-                      </wps:spPr>
-                      <wps:style>
-                        <a:lnRef idx="0">
-                          <a:scrgbClr r="0" g="0" b="0"/>
-                        </a:lnRef>
-                        <a:fillRef idx="0">
-                          <a:scrgbClr r="0" g="0" b="0"/>
-                        </a:fillRef>
-                        <a:effectRef idx="0">
-                          <a:scrgbClr r="0" g="0" b="0"/>
-                        </a:effectRef>
-                        <a:fontRef idx="minor"/>
-                      </wps:style>
-                      <wps:txbx>
-                        <w:txbxContent>
-                          <w:p>
-                            <w:pPr>
-                              <w:pStyle w:val="FrameContents"/>
-                              <w:jc w:val="center"/>
-                            </w:pPr>
-                            <w:r>
-                              <w:rPr>
-                                <w:rFonts w:ascii="Times New Roman" w:hAnsi="Times New Roman"/>
-                              </w:rPr>
-                              <w:t>Addendum</w:t>
-                            </w:r>
-                            <w:r>
-                              <w:rPr>
-                                <w:rFonts w:ascii="Times New Roman" w:hAnsi="Times New Roman"/>
-                              </w:rPr>
-                              <w:t xml:space="preserve"> 04</w:t>
-                            </w:r>
-                          </w:p>
-                        </w:txbxContent>
-                      </wps:txbx>
-                      <wps:bodyPr>
-                        <a:prstTxWarp prst="textNoShape">
-                          <a:avLst/>
-                        </a:prstTxWarp>
-                        <a:noAutofit/>
-                      </wps:bodyPr>
-                    </wps:wsp>
-                  </a:graphicData>
-                </a:graphic>
-              </wp:anchor>
-            </w:drawing>
-          </mc:Choice>
-          <mc:Fallback>
-            <w:pict>
-              <v:rect w14:anchorId="7F509E18" id="Text Box 4" o:spid="_x0000_s1027" style="position:absolute;left:0;text-align:left;margin-left:348.1pt;margin-top:-47.6pt;width:84.6pt;height:25.75pt;z-index:5;visibility:visible;mso-wrap-style:square;mso-wrap-distance-left:9pt;mso-wrap-distance-top:0;mso-wrap-distance-right:9pt;mso-wrap-distance-bottom:0;mso-position-horizontal:absolute;mso-position-horizontal-relative:text;mso-position-vertical:absolute;mso-position-vertical-relative:text;v-text-anchor:top" o:gfxdata="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" fillcolor="white [3201]" strokeweight=".18mm">
-                <v:stroke joinstyle="round"/>
-                <v:textbox>
-                  <w:txbxContent>
-                    <w:p>
-                      <w:pPr>
-                        <w:pStyle w:val="FrameContents"/>
-                        <w:jc w:val="center"/>
-                      </w:pPr>
-                      <w:r>
-                        <w:rPr>
-                          <w:rFonts w:ascii="Times New Roman" w:hAnsi="Times New Roman"/>
-                        </w:rPr>
-                        <w:t>Addendum</w:t>
-                      </w:r>
-                      <w:r>
-                        <w:rPr>
-                          <w:rFonts w:ascii="Times New Roman" w:hAnsi="Times New Roman"/>
-                        </w:rPr>
-                        <w:t xml:space="preserve"> 04</w:t>
-                      </w:r>
-                    </w:p>
-                  </w:txbxContent>
-                </v:textbox>
-              </v:rect>
-            </w:pict>
-          </mc:Fallback>
-        </mc:AlternateContent>
-      </w:r>
-    </w:p>
-    <w:p>
-      <w:pPr>
-        <w:pBdr>
-          <w:top w:val="thinThickSmallGap" w:sz="24" w:space="1" w:color="00000A"/>
-          <w:left w:val="thinThickSmallGap" w:sz="24" w:space="4" w:color="00000A"/>
-          <w:bottom w:val="thickThinSmallGap" w:sz="24" w:space="1" w:color="00000A"/>
-          <w:right w:val="thickThinSmallGap" w:sz="24" w:space="4" w:color="00000A"/>
-        </w:pBdr>
-        <w:jc w:val="center"/>
-      </w:pPr>
-      <w:r>
-        <w:rPr>
-          <w:rFonts w:ascii="Times New Roman" w:hAnsi="Times New Roman"/>
-          <w:b/>
-          <w:color w:val="000000"/>
-          <w:sz w:val="28"/>
-          <w:szCs w:val="28"/>
-        </w:rPr>
-        <w:t>THE UNIVERSITY OF DANANG</w:t>
-      </w:r>
-    </w:p>
-    <w:p>
-      <w:pPr>
-        <w:pBdr>
-          <w:top w:val="thinThickSmallGap" w:sz="24" w:space="1" w:color="00000A"/>
-          <w:left w:val="thinThickSmallGap" w:sz="24" w:space="4" w:color="00000A"/>
-          <w:bottom w:val="thickThinSmallGap" w:sz="24" w:space="1" w:color="00000A"/>
-          <w:right w:val="thickThinSmallGap" w:sz="24" w:space="4" w:color="00000A"/>
-        </w:pBdr>
-        <w:jc w:val="center"/>
-      </w:pPr>
-      <w:r>
-        <w:rPr>
-          <w:rFonts w:ascii="Times New Roman" w:hAnsi="Times New Roman"/>
-          <w:b/>
-          <w:color w:val="000000"/>
-          <w:sz w:val="28"/>
-          <w:szCs w:val="28"/>
-        </w:rPr>
-        <w:t>DANANG UNIVERSITY OF SCIENCE AND TECHNOLOGY</w:t>
-      </w:r>
-    </w:p>
-    <w:p>
-      <w:pPr>
-        <w:pBdr>
-          <w:top w:val="thinThickSmallGap" w:sz="24" w:space="1" w:color="00000A"/>
-          <w:left w:val="thinThickSmallGap" w:sz="24" w:space="4" w:color="00000A"/>
-          <w:bottom w:val="thickThinSmallGap" w:sz="24" w:space="1" w:color="00000A"/>
-          <w:right w:val="thickThinSmallGap" w:sz="24" w:space="4" w:color="00000A"/>
-        </w:pBdr>
-        <w:jc w:val="center"/>
-      </w:pPr>
-      <w:r>
-        <w:rPr>
-          <w:noProof/>
-        </w:rPr>
-        <mc:AlternateContent>
-          <mc:Choice Requires="wps">
-            <w:drawing>
-              <wp:anchor distT="0" distB="0" distL="114300" distR="114300" simplePos="0" relativeHeight="2" behindDoc="0" locked="0" layoutInCell="1" allowOverlap="1">
+              <wp:anchor distT="0" distB="0" distL="114300" distR="114300" simplePos="0" relativeHeight="2" behindDoc="0" locked="0" layoutInCell="1" allowOverlap="1" wp14:anchorId="4E7B4326" wp14:editId="69CBE54D">
                 <wp:simplePos x="0" y="0"/>
                 <wp:positionH relativeFrom="column">
                   <wp:posOffset>2098675</wp:posOffset>
@@ -377,7 +387,7 @@
           </mc:Choice>
           <mc:Fallback>
             <w:pict>
-              <v:line w14:anchorId="588ACB06" id="Straight Connector 1" o:spid="_x0000_s1026" style="position:absolute;z-index:2;visibility:visible;mso-wrap-style:square;mso-wrap-distance-left:9pt;mso-wrap-distance-top:0;mso-wrap-distance-right:9pt;mso-wrap-distance-bottom:0;mso-position-horizontal:absolute;mso-position-horizontal-relative:text;mso-position-vertical:absolute;mso-position-vertical-relative:text" from="165.25pt,16.1pt" to="258.8pt,16.2pt" o:gfxdata="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" strokecolor="black [3200]" strokeweight=".5pt">
+              <v:line w14:anchorId="5EBAAE49" id="Straight Connector 1" o:spid="_x0000_s1026" style="position:absolute;z-index:2;visibility:visible;mso-wrap-style:square;mso-wrap-distance-left:9pt;mso-wrap-distance-top:0;mso-wrap-distance-right:9pt;mso-wrap-distance-bottom:0;mso-position-horizontal:absolute;mso-position-horizontal-relative:text;mso-position-vertical:absolute;mso-position-vertical-relative:text" from="165.25pt,16.1pt" to="258.8pt,16.2pt" o:gfxdata="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" strokecolor="black [3200]" strokeweight=".5pt">
                 <v:stroke joinstyle="miter"/>
               </v:line>
             </w:pict>
@@ -586,19 +596,9 @@
           <w:sz w:val="32"/>
           <w:szCs w:val="32"/>
         </w:rPr>
-        <w:t>: ………………………………………….</w:t>
-      </w:r>
-    </w:p>
-    <w:p>
-      <w:pPr>
-        <w:pBdr>
-          <w:top w:val="thinThickSmallGap" w:sz="24" w:space="1" w:color="00000A"/>
-          <w:left w:val="thinThickSmallGap" w:sz="24" w:space="4" w:color="00000A"/>
-          <w:bottom w:val="thickThinSmallGap" w:sz="24" w:space="1" w:color="00000A"/>
-          <w:right w:val="thickThinSmallGap" w:sz="24" w:space="4" w:color="00000A"/>
-        </w:pBdr>
-        <w:spacing w:before="120"/>
-        <w:jc w:val="center"/>
+        <w:t xml:space="preserve">: </w:t>
+      </w:r>
+      <w:r>
         <w:rPr>
           <w:rFonts w:ascii="Times New Roman" w:hAnsi="Times New Roman"/>
           <w:b/>
@@ -606,8 +606,19 @@
           <w:sz w:val="32"/>
           <w:szCs w:val="32"/>
         </w:rPr>
-      </w:pPr>
-      <w:r>
+        <w:t>INFORMATION TECHNOLOGY</w:t>
+      </w:r>
+    </w:p>
+    <w:p>
+      <w:pPr>
+        <w:pBdr>
+          <w:top w:val="thinThickSmallGap" w:sz="24" w:space="1" w:color="00000A"/>
+          <w:left w:val="thinThickSmallGap" w:sz="24" w:space="4" w:color="00000A"/>
+          <w:bottom w:val="thickThinSmallGap" w:sz="24" w:space="1" w:color="00000A"/>
+          <w:right w:val="thickThinSmallGap" w:sz="24" w:space="4" w:color="00000A"/>
+        </w:pBdr>
+        <w:spacing w:before="120"/>
+        <w:jc w:val="center"/>
         <w:rPr>
           <w:rFonts w:ascii="Times New Roman" w:hAnsi="Times New Roman"/>
           <w:b/>
@@ -615,9 +626,18 @@
           <w:sz w:val="32"/>
           <w:szCs w:val="32"/>
         </w:rPr>
-        <w:t>SPECIALTY</w:t>
-      </w:r>
-      <w:r>
+      </w:pPr>
+    </w:p>
+    <w:p>
+      <w:pPr>
+        <w:pBdr>
+          <w:top w:val="thinThickSmallGap" w:sz="24" w:space="1" w:color="00000A"/>
+          <w:left w:val="thinThickSmallGap" w:sz="24" w:space="4" w:color="00000A"/>
+          <w:bottom w:val="thickThinSmallGap" w:sz="24" w:space="1" w:color="00000A"/>
+          <w:right w:val="thickThinSmallGap" w:sz="24" w:space="4" w:color="00000A"/>
+        </w:pBdr>
+        <w:spacing w:before="120"/>
+        <w:jc w:val="center"/>
         <w:rPr>
           <w:rFonts w:ascii="Times New Roman" w:hAnsi="Times New Roman"/>
           <w:b/>
@@ -625,8 +645,7 @@
           <w:sz w:val="32"/>
           <w:szCs w:val="32"/>
         </w:rPr>
-        <w:t>: …………………………………</w:t>
-      </w:r>
+      </w:pPr>
     </w:p>
     <w:p>
       <w:pPr>
@@ -637,81 +656,6 @@
           <w:right w:val="thickThinSmallGap" w:sz="24" w:space="4" w:color="00000A"/>
         </w:pBdr>
         <w:spacing w:before="120"/>
-        <w:jc w:val="center"/>
-        <w:rPr>
-          <w:rFonts w:ascii="Times New Roman" w:hAnsi="Times New Roman"/>
-          <w:b/>
-          <w:color w:val="000000"/>
-          <w:sz w:val="32"/>
-          <w:szCs w:val="32"/>
-        </w:rPr>
-      </w:pPr>
-    </w:p>
-    <w:p>
-      <w:pPr>
-        <w:pBdr>
-          <w:top w:val="thinThickSmallGap" w:sz="24" w:space="1" w:color="00000A"/>
-          <w:left w:val="thinThickSmallGap" w:sz="24" w:space="4" w:color="00000A"/>
-          <w:bottom w:val="thickThinSmallGap" w:sz="24" w:space="1" w:color="00000A"/>
-          <w:right w:val="thickThinSmallGap" w:sz="24" w:space="4" w:color="00000A"/>
-        </w:pBdr>
-        <w:spacing w:before="120"/>
-        <w:jc w:val="center"/>
-        <w:rPr>
-          <w:rFonts w:ascii="Times New Roman" w:hAnsi="Times New Roman"/>
-          <w:b/>
-          <w:color w:val="000000"/>
-          <w:sz w:val="32"/>
-          <w:szCs w:val="32"/>
-        </w:rPr>
-      </w:pPr>
-    </w:p>
-    <w:p>
-      <w:pPr>
-        <w:pBdr>
-          <w:top w:val="thinThickSmallGap" w:sz="24" w:space="1" w:color="00000A"/>
-          <w:left w:val="thinThickSmallGap" w:sz="24" w:space="4" w:color="00000A"/>
-          <w:bottom w:val="thickThinSmallGap" w:sz="24" w:space="1" w:color="00000A"/>
-          <w:right w:val="thickThinSmallGap" w:sz="24" w:space="4" w:color="00000A"/>
-        </w:pBdr>
-        <w:spacing w:before="120"/>
-        <w:jc w:val="center"/>
-        <w:rPr>
-          <w:rFonts w:ascii="Times New Roman" w:hAnsi="Times New Roman"/>
-          <w:b/>
-          <w:color w:val="000000"/>
-          <w:sz w:val="32"/>
-          <w:szCs w:val="32"/>
-        </w:rPr>
-      </w:pPr>
-    </w:p>
-    <w:p>
-      <w:pPr>
-        <w:pBdr>
-          <w:top w:val="thinThickSmallGap" w:sz="24" w:space="1" w:color="00000A"/>
-          <w:left w:val="thinThickSmallGap" w:sz="24" w:space="4" w:color="00000A"/>
-          <w:bottom w:val="thickThinSmallGap" w:sz="24" w:space="1" w:color="00000A"/>
-          <w:right w:val="thickThinSmallGap" w:sz="24" w:space="4" w:color="00000A"/>
-        </w:pBdr>
-        <w:jc w:val="center"/>
-        <w:rPr>
-          <w:rFonts w:ascii="Times New Roman" w:hAnsi="Times New Roman"/>
-          <w:b/>
-          <w:color w:val="000000"/>
-          <w:sz w:val="32"/>
-          <w:szCs w:val="32"/>
-        </w:rPr>
-      </w:pPr>
-    </w:p>
-    <w:p>
-      <w:pPr>
-        <w:pBdr>
-          <w:top w:val="thinThickSmallGap" w:sz="24" w:space="1" w:color="00000A"/>
-          <w:left w:val="thinThickSmallGap" w:sz="24" w:space="4" w:color="00000A"/>
-          <w:bottom w:val="thickThinSmallGap" w:sz="24" w:space="1" w:color="00000A"/>
-          <w:right w:val="thickThinSmallGap" w:sz="24" w:space="4" w:color="00000A"/>
-        </w:pBdr>
-        <w:ind w:firstLine="720"/>
         <w:jc w:val="center"/>
         <w:rPr>
           <w:rFonts w:ascii="Times New Roman" w:hAnsi="Times New Roman"/>
@@ -845,35 +789,19 @@
           <w:b/>
           <w:i/>
           <w:color w:val="000000"/>
-        </w:rPr>
-      </w:pPr>
-      <w:r>
-        <w:rPr>
-          <w:rFonts w:ascii="Times New Roman" w:hAnsi="Times New Roman"/>
-          <w:b/>
-          <w:color w:val="000000"/>
-          <w:sz w:val="40"/>
-          <w:szCs w:val="40"/>
-        </w:rPr>
-        <w:t>PROJECT NAME</w:t>
-      </w:r>
-      <w:r>
-        <w:rPr>
-          <w:rFonts w:ascii="Times New Roman" w:hAnsi="Times New Roman"/>
-          <w:b/>
-          <w:color w:val="000000"/>
-        </w:rPr>
-        <w:t xml:space="preserve"> </w:t>
-      </w:r>
-      <w:r>
-        <w:rPr>
-          <w:rFonts w:ascii="Times New Roman" w:hAnsi="Times New Roman"/>
-          <w:i/>
-          <w:color w:val="000000"/>
-          <w:sz w:val="28"/>
-          <w:szCs w:val="28"/>
-        </w:rPr>
-        <w:t>{Bold, size 20-30, tùy theo số chữ,… của tên đề tài}</w:t>
+          <w:sz w:val="18"/>
+          <w:szCs w:val="18"/>
+        </w:rPr>
+      </w:pPr>
+      <w:r>
+        <w:rPr>
+          <w:rFonts w:ascii="Times New Roman" w:hAnsi="Times New Roman"/>
+          <w:b/>
+          <w:color w:val="000000"/>
+          <w:sz w:val="34"/>
+          <w:szCs w:val="34"/>
+        </w:rPr>
+        <w:t>EXTRACT SINGING VOICE FROM STEREO MUSIC USING CONVOLUTIONAL NEURAL NETWORKS</w:t>
       </w:r>
     </w:p>
     <w:p>
@@ -964,9 +892,58 @@
           <w:bottom w:val="thickThinSmallGap" w:sz="24" w:space="1" w:color="00000A"/>
           <w:right w:val="thickThinSmallGap" w:sz="24" w:space="4" w:color="00000A"/>
         </w:pBdr>
-        <w:jc w:val="center"/>
-        <w:rPr>
-          <w:rFonts w:ascii="Times New Roman" w:hAnsi="Times New Roman"/>
+        <w:jc w:val="both"/>
+        <w:rPr>
+          <w:rFonts w:ascii="Times New Roman" w:hAnsi="Times New Roman"/>
+          <w:b/>
+          <w:color w:val="000000"/>
+        </w:rPr>
+      </w:pPr>
+    </w:p>
+    <w:p>
+      <w:pPr>
+        <w:pBdr>
+          <w:top w:val="thinThickSmallGap" w:sz="24" w:space="1" w:color="00000A"/>
+          <w:left w:val="thinThickSmallGap" w:sz="24" w:space="4" w:color="00000A"/>
+          <w:bottom w:val="thickThinSmallGap" w:sz="24" w:space="1" w:color="00000A"/>
+          <w:right w:val="thickThinSmallGap" w:sz="24" w:space="4" w:color="00000A"/>
+        </w:pBdr>
+        <w:jc w:val="both"/>
+        <w:rPr>
+          <w:rFonts w:ascii="Times New Roman" w:hAnsi="Times New Roman"/>
+          <w:b/>
+          <w:color w:val="000000"/>
+        </w:rPr>
+      </w:pPr>
+    </w:p>
+    <w:p>
+      <w:pPr>
+        <w:pBdr>
+          <w:top w:val="thinThickSmallGap" w:sz="24" w:space="1" w:color="00000A"/>
+          <w:left w:val="thinThickSmallGap" w:sz="24" w:space="4" w:color="00000A"/>
+          <w:bottom w:val="thickThinSmallGap" w:sz="24" w:space="1" w:color="00000A"/>
+          <w:right w:val="thickThinSmallGap" w:sz="24" w:space="4" w:color="00000A"/>
+        </w:pBdr>
+        <w:jc w:val="both"/>
+        <w:rPr>
+          <w:rFonts w:ascii="Times New Roman" w:hAnsi="Times New Roman"/>
+          <w:b/>
+          <w:color w:val="000000"/>
+        </w:rPr>
+      </w:pPr>
+    </w:p>
+    <w:p>
+      <w:pPr>
+        <w:pBdr>
+          <w:top w:val="thinThickSmallGap" w:sz="24" w:space="1" w:color="00000A"/>
+          <w:left w:val="thinThickSmallGap" w:sz="24" w:space="4" w:color="00000A"/>
+          <w:bottom w:val="thickThinSmallGap" w:sz="24" w:space="1" w:color="00000A"/>
+          <w:right w:val="thickThinSmallGap" w:sz="24" w:space="4" w:color="00000A"/>
+        </w:pBdr>
+        <w:jc w:val="center"/>
+        <w:rPr>
+          <w:rFonts w:ascii="Times New Roman" w:hAnsi="Times New Roman"/>
+          <w:b/>
           <w:color w:val="000000"/>
           <w:sz w:val="28"/>
           <w:szCs w:val="28"/>
@@ -998,7 +975,17 @@
           <w:sz w:val="28"/>
           <w:szCs w:val="28"/>
         </w:rPr>
-        <w:t>PGS. TS. NGUYỄN VĂN ANH</w:t>
+        <w:t xml:space="preserve">Assoc. Prof. </w:t>
+      </w:r>
+      <w:r>
+        <w:rPr>
+          <w:rFonts w:ascii="Times New Roman" w:hAnsi="Times New Roman"/>
+          <w:b/>
+          <w:color w:val="000000"/>
+          <w:sz w:val="28"/>
+          <w:szCs w:val="28"/>
+        </w:rPr>
+        <w:t>NGUYỄN TẤN KHÔI</w:t>
       </w:r>
     </w:p>
     <w:p>
@@ -1044,7 +1031,17 @@
           <w:sz w:val="28"/>
           <w:szCs w:val="28"/>
         </w:rPr>
-        <w:t xml:space="preserve">    TRẦN VĂN BÌNH</w:t>
+        <w:t xml:space="preserve">    </w:t>
+      </w:r>
+      <w:r>
+        <w:rPr>
+          <w:rFonts w:ascii="Times New Roman" w:hAnsi="Times New Roman"/>
+          <w:b/>
+          <w:color w:val="000000"/>
+          <w:sz w:val="28"/>
+          <w:szCs w:val="28"/>
+        </w:rPr>
+        <w:t>DƯƠNG HUỲNH SƠN</w:t>
       </w:r>
     </w:p>
     <w:p>
@@ -1074,7 +1071,7 @@
           <w:sz w:val="28"/>
           <w:szCs w:val="28"/>
         </w:rPr>
-        <w:t>……………..</w:t>
+        <w:t>102150242</w:t>
       </w:r>
     </w:p>
     <w:p>
@@ -1111,17 +1108,59 @@
           <w:sz w:val="28"/>
           <w:szCs w:val="28"/>
         </w:rPr>
-        <w:t>:    ……………..</w:t>
-      </w:r>
-    </w:p>
-    <w:p>
-      <w:pPr>
-        <w:pBdr>
-          <w:top w:val="thinThickSmallGap" w:sz="24" w:space="1" w:color="00000A"/>
-          <w:left w:val="thinThickSmallGap" w:sz="24" w:space="4" w:color="00000A"/>
-          <w:bottom w:val="thickThinSmallGap" w:sz="24" w:space="1" w:color="00000A"/>
-          <w:right w:val="thickThinSmallGap" w:sz="24" w:space="4" w:color="00000A"/>
-        </w:pBdr>
+        <w:t xml:space="preserve">:    </w:t>
+      </w:r>
+      <w:r>
+        <w:rPr>
+          <w:rFonts w:ascii="Times New Roman" w:hAnsi="Times New Roman"/>
+          <w:b/>
+          <w:color w:val="000000"/>
+          <w:sz w:val="28"/>
+          <w:szCs w:val="28"/>
+        </w:rPr>
+        <w:t>15TCLC1</w:t>
+      </w:r>
+    </w:p>
+    <w:p>
+      <w:pPr>
+        <w:pBdr>
+          <w:top w:val="thinThickSmallGap" w:sz="24" w:space="1" w:color="00000A"/>
+          <w:left w:val="thinThickSmallGap" w:sz="24" w:space="4" w:color="00000A"/>
+          <w:bottom w:val="thickThinSmallGap" w:sz="24" w:space="1" w:color="00000A"/>
+          <w:right w:val="thickThinSmallGap" w:sz="24" w:space="4" w:color="00000A"/>
+        </w:pBdr>
+        <w:rPr>
+          <w:rFonts w:ascii="Times New Roman" w:hAnsi="Times New Roman"/>
+          <w:b/>
+          <w:color w:val="000000"/>
+        </w:rPr>
+      </w:pPr>
+    </w:p>
+    <w:p>
+      <w:pPr>
+        <w:pBdr>
+          <w:top w:val="thinThickSmallGap" w:sz="24" w:space="1" w:color="00000A"/>
+          <w:left w:val="thinThickSmallGap" w:sz="24" w:space="4" w:color="00000A"/>
+          <w:bottom w:val="thickThinSmallGap" w:sz="24" w:space="1" w:color="00000A"/>
+          <w:right w:val="thickThinSmallGap" w:sz="24" w:space="4" w:color="00000A"/>
+        </w:pBdr>
+        <w:jc w:val="center"/>
+        <w:rPr>
+          <w:rFonts w:ascii="Times New Roman" w:hAnsi="Times New Roman"/>
+          <w:b/>
+          <w:color w:val="000000"/>
+        </w:rPr>
+      </w:pPr>
+    </w:p>
+    <w:p>
+      <w:pPr>
+        <w:pBdr>
+          <w:top w:val="thinThickSmallGap" w:sz="24" w:space="1" w:color="00000A"/>
+          <w:left w:val="thinThickSmallGap" w:sz="24" w:space="4" w:color="00000A"/>
+          <w:bottom w:val="thickThinSmallGap" w:sz="24" w:space="1" w:color="00000A"/>
+          <w:right w:val="thickThinSmallGap" w:sz="24" w:space="4" w:color="00000A"/>
+        </w:pBdr>
+        <w:jc w:val="center"/>
         <w:rPr>
           <w:rFonts w:ascii="Times New Roman" w:hAnsi="Times New Roman"/>
           <w:b/>
@@ -1225,7 +1264,37 @@
           <w:sz w:val="26"/>
           <w:szCs w:val="26"/>
         </w:rPr>
-        <w:t>, …../201…</w:t>
+        <w:t xml:space="preserve">, </w:t>
+      </w:r>
+      <w:r>
+        <w:rPr>
+          <w:rFonts w:ascii="Times New Roman" w:hAnsi="Times New Roman"/>
+          <w:b/>
+          <w:color w:val="000000"/>
+          <w:sz w:val="26"/>
+          <w:szCs w:val="26"/>
+        </w:rPr>
+        <w:t>12</w:t>
+      </w:r>
+      <w:r>
+        <w:rPr>
+          <w:rFonts w:ascii="Times New Roman" w:hAnsi="Times New Roman"/>
+          <w:b/>
+          <w:color w:val="000000"/>
+          <w:sz w:val="26"/>
+          <w:szCs w:val="26"/>
+        </w:rPr>
+        <w:t>/201</w:t>
+      </w:r>
+      <w:r>
+        <w:rPr>
+          <w:rFonts w:ascii="Times New Roman" w:hAnsi="Times New Roman"/>
+          <w:b/>
+          <w:color w:val="000000"/>
+          <w:sz w:val="26"/>
+          <w:szCs w:val="26"/>
+        </w:rPr>
+        <w:t>9</w:t>
       </w:r>
     </w:p>
     <w:p>
@@ -1348,7 +1417,7 @@
         <mc:AlternateContent>
           <mc:Choice Requires="wps">
             <w:drawing>
-              <wp:anchor distT="0" distB="0" distL="114300" distR="114300" simplePos="0" relativeHeight="3" behindDoc="0" locked="0" layoutInCell="1" allowOverlap="1" wp14:anchorId="484A1E9C">
+              <wp:anchor distT="0" distB="0" distL="114300" distR="114300" simplePos="0" relativeHeight="3" behindDoc="0" locked="0" layoutInCell="1" allowOverlap="1" wp14:anchorId="4E28B10F" wp14:editId="0A1D707B">
                 <wp:simplePos x="0" y="0"/>
                 <wp:positionH relativeFrom="column">
                   <wp:posOffset>2098675</wp:posOffset>
@@ -1396,7 +1465,7 @@
           </mc:Choice>
           <mc:Fallback>
             <w:pict>
-              <v:line w14:anchorId="3DDC16BD" id="Straight Connector 2" o:spid="_x0000_s1026" style="position:absolute;z-index:3;visibility:visible;mso-wrap-style:square;mso-wrap-distance-left:9pt;mso-wrap-distance-top:0;mso-wrap-distance-right:9pt;mso-wrap-distance-bottom:0;mso-position-horizontal:absolute;mso-position-horizontal-relative:text;mso-position-vertical:absolute;mso-position-vertical-relative:text" from="165.25pt,15.9pt" to="258.8pt,16pt" o:gfxdata="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" strokecolor="black [3200]" strokeweight=".5pt">
+              <v:line w14:anchorId="794A8373" id="Straight Connector 2" o:spid="_x0000_s1026" style="position:absolute;z-index:3;visibility:visible;mso-wrap-style:square;mso-wrap-distance-left:9pt;mso-wrap-distance-top:0;mso-wrap-distance-right:9pt;mso-wrap-distance-bottom:0;mso-position-horizontal:absolute;mso-position-horizontal-relative:text;mso-position-vertical:absolute;mso-position-vertical-relative:text" from="165.25pt,15.9pt" to="258.8pt,16pt" o:gfxdata="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" strokecolor="black [3200]" strokeweight=".5pt">
                 <v:stroke joinstyle="miter"/>
               </v:line>
             </w:pict>
@@ -1502,6 +1571,25 @@
           <w:szCs w:val="28"/>
         </w:rPr>
       </w:pPr>
+      <w:bookmarkStart w:id="4" w:name="_GoBack"/>
+      <w:bookmarkEnd w:id="4"/>
+    </w:p>
+    <w:p>
+      <w:pPr>
+        <w:pBdr>
+          <w:top w:val="thinThickSmallGap" w:sz="24" w:space="1" w:color="00000A"/>
+          <w:left w:val="thinThickSmallGap" w:sz="24" w:space="4" w:color="00000A"/>
+          <w:bottom w:val="thickThinSmallGap" w:sz="24" w:space="1" w:color="00000A"/>
+          <w:right w:val="thickThinSmallGap" w:sz="24" w:space="4" w:color="00000A"/>
+        </w:pBdr>
+        <w:rPr>
+          <w:rFonts w:ascii="Times New Roman" w:hAnsi="Times New Roman"/>
+          <w:b/>
+          <w:color w:val="000000"/>
+          <w:sz w:val="28"/>
+          <w:szCs w:val="28"/>
+        </w:rPr>
+      </w:pPr>
     </w:p>
     <w:p>
       <w:pPr>
@@ -1595,19 +1683,9 @@
           <w:sz w:val="32"/>
           <w:szCs w:val="32"/>
         </w:rPr>
-        <w:t>: …………………………………………</w:t>
-      </w:r>
-    </w:p>
-    <w:p>
-      <w:pPr>
-        <w:pBdr>
-          <w:top w:val="thinThickSmallGap" w:sz="24" w:space="1" w:color="00000A"/>
-          <w:left w:val="thinThickSmallGap" w:sz="24" w:space="4" w:color="00000A"/>
-          <w:bottom w:val="thickThinSmallGap" w:sz="24" w:space="1" w:color="00000A"/>
-          <w:right w:val="thickThinSmallGap" w:sz="24" w:space="4" w:color="00000A"/>
-        </w:pBdr>
-        <w:spacing w:before="120"/>
-        <w:jc w:val="center"/>
+        <w:t xml:space="preserve">: </w:t>
+      </w:r>
+      <w:r>
         <w:rPr>
           <w:rFonts w:ascii="Times New Roman" w:hAnsi="Times New Roman"/>
           <w:b/>
@@ -1615,8 +1693,18 @@
           <w:sz w:val="32"/>
           <w:szCs w:val="32"/>
         </w:rPr>
-      </w:pPr>
-      <w:r>
+        <w:t>INFORMATION TECHNOLOGY</w:t>
+      </w:r>
+    </w:p>
+    <w:p>
+      <w:pPr>
+        <w:pBdr>
+          <w:top w:val="thinThickSmallGap" w:sz="24" w:space="1" w:color="00000A"/>
+          <w:left w:val="thinThickSmallGap" w:sz="24" w:space="4" w:color="00000A"/>
+          <w:bottom w:val="thickThinSmallGap" w:sz="24" w:space="1" w:color="00000A"/>
+          <w:right w:val="thickThinSmallGap" w:sz="24" w:space="4" w:color="00000A"/>
+        </w:pBdr>
+        <w:jc w:val="center"/>
         <w:rPr>
           <w:rFonts w:ascii="Times New Roman" w:hAnsi="Times New Roman"/>
           <w:b/>
@@ -1624,9 +1712,17 @@
           <w:sz w:val="32"/>
           <w:szCs w:val="32"/>
         </w:rPr>
-        <w:t>SPECIALTY</w:t>
-      </w:r>
-      <w:r>
+      </w:pPr>
+    </w:p>
+    <w:p>
+      <w:pPr>
+        <w:pBdr>
+          <w:top w:val="thinThickSmallGap" w:sz="24" w:space="1" w:color="00000A"/>
+          <w:left w:val="thinThickSmallGap" w:sz="24" w:space="4" w:color="00000A"/>
+          <w:bottom w:val="thickThinSmallGap" w:sz="24" w:space="1" w:color="00000A"/>
+          <w:right w:val="thickThinSmallGap" w:sz="24" w:space="4" w:color="00000A"/>
+        </w:pBdr>
+        <w:jc w:val="center"/>
         <w:rPr>
           <w:rFonts w:ascii="Times New Roman" w:hAnsi="Times New Roman"/>
           <w:b/>
@@ -1634,9 +1730,18 @@
           <w:sz w:val="32"/>
           <w:szCs w:val="32"/>
         </w:rPr>
-        <w:t>: …………………………</w:t>
-      </w:r>
-      <w:r>
+      </w:pPr>
+    </w:p>
+    <w:p>
+      <w:pPr>
+        <w:pBdr>
+          <w:top w:val="thinThickSmallGap" w:sz="24" w:space="1" w:color="00000A"/>
+          <w:left w:val="thinThickSmallGap" w:sz="24" w:space="4" w:color="00000A"/>
+          <w:bottom w:val="thickThinSmallGap" w:sz="24" w:space="1" w:color="00000A"/>
+          <w:right w:val="thickThinSmallGap" w:sz="24" w:space="4" w:color="00000A"/>
+        </w:pBdr>
+        <w:ind w:firstLine="720"/>
+        <w:jc w:val="center"/>
         <w:rPr>
           <w:rFonts w:ascii="Times New Roman" w:hAnsi="Times New Roman"/>
           <w:b/>
@@ -1644,44 +1749,6 @@
           <w:sz w:val="32"/>
           <w:szCs w:val="32"/>
         </w:rPr>
-        <w:t>………</w:t>
-      </w:r>
-    </w:p>
-    <w:p>
-      <w:pPr>
-        <w:pBdr>
-          <w:top w:val="thinThickSmallGap" w:sz="24" w:space="1" w:color="00000A"/>
-          <w:left w:val="thinThickSmallGap" w:sz="24" w:space="4" w:color="00000A"/>
-          <w:bottom w:val="thickThinSmallGap" w:sz="24" w:space="1" w:color="00000A"/>
-          <w:right w:val="thickThinSmallGap" w:sz="24" w:space="4" w:color="00000A"/>
-        </w:pBdr>
-        <w:jc w:val="center"/>
-        <w:rPr>
-          <w:rFonts w:ascii="Times New Roman" w:hAnsi="Times New Roman"/>
-          <w:b/>
-          <w:color w:val="000000"/>
-          <w:sz w:val="32"/>
-          <w:szCs w:val="32"/>
-        </w:rPr>
-      </w:pPr>
-    </w:p>
-    <w:p>
-      <w:pPr>
-        <w:pBdr>
-          <w:top w:val="thinThickSmallGap" w:sz="24" w:space="1" w:color="00000A"/>
-          <w:left w:val="thinThickSmallGap" w:sz="24" w:space="4" w:color="00000A"/>
-          <w:bottom w:val="thickThinSmallGap" w:sz="24" w:space="1" w:color="00000A"/>
-          <w:right w:val="thickThinSmallGap" w:sz="24" w:space="4" w:color="00000A"/>
-        </w:pBdr>
-        <w:ind w:firstLine="720"/>
-        <w:jc w:val="center"/>
-        <w:rPr>
-          <w:rFonts w:ascii="Times New Roman" w:hAnsi="Times New Roman"/>
-          <w:b/>
-          <w:color w:val="000000"/>
-          <w:sz w:val="32"/>
-          <w:szCs w:val="32"/>
-        </w:rPr>
       </w:pPr>
     </w:p>
     <w:p>
@@ -1761,8 +1828,6 @@
         </w:rPr>
         <w:t>TITLE</w:t>
       </w:r>
-      <w:bookmarkStart w:id="4" w:name="_GoBack"/>
-      <w:bookmarkEnd w:id="4"/>
       <w:r>
         <w:rPr>
           <w:rFonts w:ascii="Times New Roman" w:hAnsi="Times New Roman"/>
@@ -1803,391 +1868,418 @@
           <w:b/>
           <w:i/>
           <w:color w:val="000000"/>
-        </w:rPr>
-      </w:pPr>
-      <w:r>
-        <w:rPr>
-          <w:rFonts w:ascii="Times New Roman" w:hAnsi="Times New Roman"/>
-          <w:b/>
-          <w:color w:val="000000"/>
-          <w:sz w:val="40"/>
-          <w:szCs w:val="40"/>
-        </w:rPr>
-        <w:t>PROJECT NAME</w:t>
-      </w:r>
-      <w:r>
+          <w:sz w:val="18"/>
+          <w:szCs w:val="18"/>
+        </w:rPr>
+      </w:pPr>
+      <w:r>
+        <w:rPr>
+          <w:rFonts w:ascii="Times New Roman" w:hAnsi="Times New Roman"/>
+          <w:b/>
+          <w:color w:val="000000"/>
+          <w:sz w:val="34"/>
+          <w:szCs w:val="34"/>
+        </w:rPr>
+        <w:t>EXTRACT SINGING VOICE FROM STEREO MUSIC USING CONVOLUTIONAL NEURAL NETWORKS</w:t>
+      </w:r>
+    </w:p>
+    <w:p>
+      <w:pPr>
+        <w:pBdr>
+          <w:top w:val="thinThickSmallGap" w:sz="24" w:space="1" w:color="00000A"/>
+          <w:left w:val="thinThickSmallGap" w:sz="24" w:space="4" w:color="00000A"/>
+          <w:bottom w:val="thickThinSmallGap" w:sz="24" w:space="1" w:color="00000A"/>
+          <w:right w:val="thickThinSmallGap" w:sz="24" w:space="4" w:color="00000A"/>
+        </w:pBdr>
+        <w:jc w:val="both"/>
+        <w:rPr>
+          <w:rFonts w:ascii="Times New Roman" w:hAnsi="Times New Roman"/>
+          <w:b/>
+          <w:color w:val="000000"/>
+        </w:rPr>
+      </w:pPr>
+    </w:p>
+    <w:p>
+      <w:pPr>
+        <w:pBdr>
+          <w:top w:val="thinThickSmallGap" w:sz="24" w:space="1" w:color="00000A"/>
+          <w:left w:val="thinThickSmallGap" w:sz="24" w:space="4" w:color="00000A"/>
+          <w:bottom w:val="thickThinSmallGap" w:sz="24" w:space="1" w:color="00000A"/>
+          <w:right w:val="thickThinSmallGap" w:sz="24" w:space="4" w:color="00000A"/>
+        </w:pBdr>
+        <w:jc w:val="both"/>
+        <w:rPr>
+          <w:rFonts w:ascii="Times New Roman" w:hAnsi="Times New Roman"/>
+          <w:b/>
+          <w:color w:val="000000"/>
+        </w:rPr>
+      </w:pPr>
+    </w:p>
+    <w:p>
+      <w:pPr>
+        <w:pBdr>
+          <w:top w:val="thinThickSmallGap" w:sz="24" w:space="1" w:color="00000A"/>
+          <w:left w:val="thinThickSmallGap" w:sz="24" w:space="4" w:color="00000A"/>
+          <w:bottom w:val="thickThinSmallGap" w:sz="24" w:space="1" w:color="00000A"/>
+          <w:right w:val="thickThinSmallGap" w:sz="24" w:space="4" w:color="00000A"/>
+        </w:pBdr>
+        <w:jc w:val="both"/>
+        <w:rPr>
+          <w:rFonts w:ascii="Times New Roman" w:hAnsi="Times New Roman"/>
+          <w:b/>
+          <w:color w:val="000000"/>
+        </w:rPr>
+      </w:pPr>
+    </w:p>
+    <w:p>
+      <w:pPr>
+        <w:pBdr>
+          <w:top w:val="thinThickSmallGap" w:sz="24" w:space="1" w:color="00000A"/>
+          <w:left w:val="thinThickSmallGap" w:sz="24" w:space="4" w:color="00000A"/>
+          <w:bottom w:val="thickThinSmallGap" w:sz="24" w:space="1" w:color="00000A"/>
+          <w:right w:val="thickThinSmallGap" w:sz="24" w:space="4" w:color="00000A"/>
+        </w:pBdr>
+        <w:jc w:val="both"/>
+        <w:rPr>
+          <w:rFonts w:ascii="Times New Roman" w:hAnsi="Times New Roman"/>
+          <w:b/>
+          <w:color w:val="000000"/>
+        </w:rPr>
+      </w:pPr>
+    </w:p>
+    <w:p>
+      <w:pPr>
+        <w:pBdr>
+          <w:top w:val="thinThickSmallGap" w:sz="24" w:space="1" w:color="00000A"/>
+          <w:left w:val="thinThickSmallGap" w:sz="24" w:space="4" w:color="00000A"/>
+          <w:bottom w:val="thickThinSmallGap" w:sz="24" w:space="1" w:color="00000A"/>
+          <w:right w:val="thickThinSmallGap" w:sz="24" w:space="4" w:color="00000A"/>
+        </w:pBdr>
+        <w:jc w:val="both"/>
+        <w:rPr>
+          <w:rFonts w:ascii="Times New Roman" w:hAnsi="Times New Roman"/>
+          <w:b/>
+          <w:color w:val="000000"/>
+        </w:rPr>
+      </w:pPr>
+    </w:p>
+    <w:p>
+      <w:pPr>
+        <w:pBdr>
+          <w:top w:val="thinThickSmallGap" w:sz="24" w:space="1" w:color="00000A"/>
+          <w:left w:val="thinThickSmallGap" w:sz="24" w:space="4" w:color="00000A"/>
+          <w:bottom w:val="thickThinSmallGap" w:sz="24" w:space="1" w:color="00000A"/>
+          <w:right w:val="thickThinSmallGap" w:sz="24" w:space="4" w:color="00000A"/>
+        </w:pBdr>
+        <w:jc w:val="both"/>
+        <w:rPr>
+          <w:rFonts w:ascii="Times New Roman" w:hAnsi="Times New Roman"/>
+          <w:b/>
+          <w:color w:val="000000"/>
+        </w:rPr>
+      </w:pPr>
+    </w:p>
+    <w:p>
+      <w:pPr>
+        <w:pBdr>
+          <w:top w:val="thinThickSmallGap" w:sz="24" w:space="1" w:color="00000A"/>
+          <w:left w:val="thinThickSmallGap" w:sz="24" w:space="4" w:color="00000A"/>
+          <w:bottom w:val="thickThinSmallGap" w:sz="24" w:space="1" w:color="00000A"/>
+          <w:right w:val="thickThinSmallGap" w:sz="24" w:space="4" w:color="00000A"/>
+        </w:pBdr>
+        <w:jc w:val="both"/>
+        <w:rPr>
+          <w:rFonts w:ascii="Times New Roman" w:hAnsi="Times New Roman"/>
+          <w:b/>
+          <w:color w:val="000000"/>
+        </w:rPr>
+      </w:pPr>
+    </w:p>
+    <w:p>
+      <w:pPr>
+        <w:pBdr>
+          <w:top w:val="thinThickSmallGap" w:sz="24" w:space="1" w:color="00000A"/>
+          <w:left w:val="thinThickSmallGap" w:sz="24" w:space="4" w:color="00000A"/>
+          <w:bottom w:val="thickThinSmallGap" w:sz="24" w:space="1" w:color="00000A"/>
+          <w:right w:val="thickThinSmallGap" w:sz="24" w:space="4" w:color="00000A"/>
+        </w:pBdr>
+        <w:jc w:val="both"/>
+        <w:rPr>
+          <w:rFonts w:ascii="Times New Roman" w:hAnsi="Times New Roman"/>
+          <w:b/>
+          <w:color w:val="000000"/>
+        </w:rPr>
+      </w:pPr>
+    </w:p>
+    <w:p>
+      <w:pPr>
+        <w:pBdr>
+          <w:top w:val="thinThickSmallGap" w:sz="24" w:space="1" w:color="00000A"/>
+          <w:left w:val="thinThickSmallGap" w:sz="24" w:space="4" w:color="00000A"/>
+          <w:bottom w:val="thickThinSmallGap" w:sz="24" w:space="1" w:color="00000A"/>
+          <w:right w:val="thickThinSmallGap" w:sz="24" w:space="4" w:color="00000A"/>
+        </w:pBdr>
+        <w:jc w:val="both"/>
+        <w:rPr>
+          <w:rFonts w:ascii="Times New Roman" w:hAnsi="Times New Roman"/>
+          <w:b/>
+          <w:color w:val="000000"/>
+        </w:rPr>
+      </w:pPr>
+    </w:p>
+    <w:p>
+      <w:pPr>
+        <w:pBdr>
+          <w:top w:val="thinThickSmallGap" w:sz="24" w:space="1" w:color="00000A"/>
+          <w:left w:val="thinThickSmallGap" w:sz="24" w:space="4" w:color="00000A"/>
+          <w:bottom w:val="thickThinSmallGap" w:sz="24" w:space="1" w:color="00000A"/>
+          <w:right w:val="thickThinSmallGap" w:sz="24" w:space="4" w:color="00000A"/>
+        </w:pBdr>
+        <w:jc w:val="center"/>
+        <w:rPr>
+          <w:rFonts w:ascii="Times New Roman" w:hAnsi="Times New Roman"/>
+          <w:color w:val="000000"/>
+          <w:sz w:val="28"/>
+          <w:szCs w:val="28"/>
+        </w:rPr>
+      </w:pPr>
+      <w:r>
+        <w:rPr>
+          <w:rFonts w:ascii="Times New Roman" w:hAnsi="Times New Roman"/>
+          <w:color w:val="000000"/>
+          <w:sz w:val="28"/>
+          <w:szCs w:val="28"/>
+        </w:rPr>
+        <w:t>Instructor</w:t>
+      </w:r>
+      <w:r>
+        <w:rPr>
+          <w:rFonts w:ascii="Times New Roman" w:hAnsi="Times New Roman"/>
+          <w:color w:val="000000"/>
+          <w:sz w:val="28"/>
+          <w:szCs w:val="28"/>
+        </w:rPr>
+        <w:t xml:space="preserve">: </w:t>
+      </w:r>
+      <w:r>
+        <w:rPr>
+          <w:rFonts w:ascii="Times New Roman" w:hAnsi="Times New Roman"/>
+          <w:b/>
+          <w:color w:val="000000"/>
+          <w:sz w:val="28"/>
+          <w:szCs w:val="28"/>
+        </w:rPr>
+        <w:t>Assoc. Prof. NGUYỄN TẤN KHÔI</w:t>
+      </w:r>
+    </w:p>
+    <w:p>
+      <w:pPr>
+        <w:pBdr>
+          <w:top w:val="thinThickSmallGap" w:sz="24" w:space="1" w:color="00000A"/>
+          <w:left w:val="thinThickSmallGap" w:sz="24" w:space="4" w:color="00000A"/>
+          <w:bottom w:val="thickThinSmallGap" w:sz="24" w:space="1" w:color="00000A"/>
+          <w:right w:val="thickThinSmallGap" w:sz="24" w:space="4" w:color="00000A"/>
+        </w:pBdr>
+        <w:jc w:val="center"/>
+        <w:rPr>
+          <w:rFonts w:ascii="Times New Roman" w:hAnsi="Times New Roman"/>
+          <w:b/>
+          <w:color w:val="000000"/>
+          <w:sz w:val="28"/>
+          <w:szCs w:val="28"/>
+        </w:rPr>
+      </w:pPr>
+      <w:r>
+        <w:rPr>
+          <w:rFonts w:ascii="Times New Roman" w:hAnsi="Times New Roman"/>
+          <w:color w:val="000000"/>
+          <w:sz w:val="28"/>
+          <w:szCs w:val="28"/>
+        </w:rPr>
+        <w:t>Student</w:t>
+      </w:r>
+      <w:r>
+        <w:rPr>
+          <w:rFonts w:ascii="Times New Roman" w:hAnsi="Times New Roman"/>
+          <w:color w:val="000000"/>
+          <w:sz w:val="28"/>
+          <w:szCs w:val="28"/>
+        </w:rPr>
+        <w:t>:</w:t>
+      </w:r>
+      <w:r>
+        <w:rPr>
+          <w:rFonts w:ascii="Times New Roman" w:hAnsi="Times New Roman"/>
+          <w:b/>
+          <w:color w:val="000000"/>
+          <w:sz w:val="28"/>
+          <w:szCs w:val="28"/>
+        </w:rPr>
+        <w:t xml:space="preserve">    </w:t>
+      </w:r>
+      <w:r>
+        <w:rPr>
+          <w:rFonts w:ascii="Times New Roman" w:hAnsi="Times New Roman"/>
+          <w:b/>
+          <w:color w:val="000000"/>
+          <w:sz w:val="28"/>
+          <w:szCs w:val="28"/>
+        </w:rPr>
+        <w:t>DƯƠNG HUỲNH SƠN</w:t>
+      </w:r>
+    </w:p>
+    <w:p>
+      <w:pPr>
+        <w:pBdr>
+          <w:top w:val="thinThickSmallGap" w:sz="24" w:space="1" w:color="00000A"/>
+          <w:left w:val="thinThickSmallGap" w:sz="24" w:space="4" w:color="00000A"/>
+          <w:bottom w:val="thickThinSmallGap" w:sz="24" w:space="1" w:color="00000A"/>
+          <w:right w:val="thickThinSmallGap" w:sz="24" w:space="4" w:color="00000A"/>
+        </w:pBdr>
+        <w:jc w:val="center"/>
+        <w:rPr>
+          <w:rFonts w:ascii="Times New Roman" w:hAnsi="Times New Roman"/>
+          <w:b/>
+          <w:color w:val="000000"/>
+          <w:sz w:val="28"/>
+          <w:szCs w:val="28"/>
+        </w:rPr>
+      </w:pPr>
+      <w:r>
+        <w:rPr>
+          <w:rFonts w:ascii="Times New Roman" w:hAnsi="Times New Roman"/>
+          <w:color w:val="000000"/>
+          <w:sz w:val="28"/>
+          <w:szCs w:val="28"/>
+        </w:rPr>
+        <w:t>Student ID</w:t>
+      </w:r>
+      <w:r>
+        <w:rPr>
+          <w:rFonts w:ascii="Times New Roman" w:hAnsi="Times New Roman"/>
+          <w:color w:val="000000"/>
+          <w:sz w:val="28"/>
+          <w:szCs w:val="28"/>
+        </w:rPr>
+        <w:t xml:space="preserve">:  </w:t>
+      </w:r>
+      <w:r>
+        <w:rPr>
+          <w:rFonts w:ascii="Times New Roman" w:hAnsi="Times New Roman"/>
+          <w:b/>
+          <w:color w:val="000000"/>
+          <w:sz w:val="28"/>
+          <w:szCs w:val="28"/>
+        </w:rPr>
+        <w:t>102150242</w:t>
+      </w:r>
+    </w:p>
+    <w:p>
+      <w:pPr>
+        <w:pBdr>
+          <w:top w:val="thinThickSmallGap" w:sz="24" w:space="1" w:color="00000A"/>
+          <w:left w:val="thinThickSmallGap" w:sz="24" w:space="4" w:color="00000A"/>
+          <w:bottom w:val="thickThinSmallGap" w:sz="24" w:space="1" w:color="00000A"/>
+          <w:right w:val="thickThinSmallGap" w:sz="24" w:space="4" w:color="00000A"/>
+        </w:pBdr>
+        <w:jc w:val="center"/>
+        <w:rPr>
+          <w:rFonts w:ascii="Times New Roman" w:hAnsi="Times New Roman"/>
+          <w:b/>
+          <w:color w:val="000000"/>
+          <w:sz w:val="28"/>
+          <w:szCs w:val="28"/>
+        </w:rPr>
+      </w:pPr>
+      <w:r>
+        <w:rPr>
+          <w:rFonts w:ascii="Times New Roman" w:hAnsi="Times New Roman"/>
+          <w:color w:val="000000"/>
+          <w:sz w:val="28"/>
+          <w:szCs w:val="28"/>
+        </w:rPr>
+        <w:t>Class</w:t>
+      </w:r>
+      <w:r>
+        <w:rPr>
+          <w:rFonts w:ascii="Times New Roman" w:hAnsi="Times New Roman"/>
+          <w:b/>
+          <w:color w:val="000000"/>
+          <w:sz w:val="28"/>
+          <w:szCs w:val="28"/>
+        </w:rPr>
+        <w:t xml:space="preserve">:    </w:t>
+      </w:r>
+      <w:r>
+        <w:rPr>
+          <w:rFonts w:ascii="Times New Roman" w:hAnsi="Times New Roman"/>
+          <w:b/>
+          <w:color w:val="000000"/>
+          <w:sz w:val="28"/>
+          <w:szCs w:val="28"/>
+        </w:rPr>
+        <w:t>15TCLC1</w:t>
+      </w:r>
+    </w:p>
+    <w:p>
+      <w:pPr>
+        <w:pBdr>
+          <w:top w:val="thinThickSmallGap" w:sz="24" w:space="1" w:color="00000A"/>
+          <w:left w:val="thinThickSmallGap" w:sz="24" w:space="4" w:color="00000A"/>
+          <w:bottom w:val="thickThinSmallGap" w:sz="24" w:space="1" w:color="00000A"/>
+          <w:right w:val="thickThinSmallGap" w:sz="24" w:space="4" w:color="00000A"/>
+        </w:pBdr>
+        <w:jc w:val="center"/>
+        <w:rPr>
+          <w:rFonts w:ascii="Times New Roman" w:hAnsi="Times New Roman"/>
+          <w:b/>
+          <w:color w:val="000000"/>
+        </w:rPr>
+      </w:pPr>
+    </w:p>
+    <w:p>
+      <w:pPr>
+        <w:pBdr>
+          <w:top w:val="thinThickSmallGap" w:sz="24" w:space="1" w:color="00000A"/>
+          <w:left w:val="thinThickSmallGap" w:sz="24" w:space="4" w:color="00000A"/>
+          <w:bottom w:val="thickThinSmallGap" w:sz="24" w:space="1" w:color="00000A"/>
+          <w:right w:val="thickThinSmallGap" w:sz="24" w:space="4" w:color="00000A"/>
+        </w:pBdr>
+        <w:jc w:val="center"/>
+        <w:rPr>
+          <w:rFonts w:ascii="Times New Roman" w:hAnsi="Times New Roman"/>
+          <w:b/>
+          <w:color w:val="000000"/>
+        </w:rPr>
+      </w:pPr>
+    </w:p>
+    <w:p>
+      <w:pPr>
+        <w:pBdr>
+          <w:top w:val="thinThickSmallGap" w:sz="24" w:space="1" w:color="00000A"/>
+          <w:left w:val="thinThickSmallGap" w:sz="24" w:space="4" w:color="00000A"/>
+          <w:bottom w:val="thickThinSmallGap" w:sz="24" w:space="1" w:color="00000A"/>
+          <w:right w:val="thickThinSmallGap" w:sz="24" w:space="4" w:color="00000A"/>
+        </w:pBdr>
+        <w:jc w:val="center"/>
+        <w:rPr>
+          <w:rFonts w:ascii="Times New Roman" w:hAnsi="Times New Roman"/>
+          <w:b/>
+          <w:color w:val="000000"/>
+        </w:rPr>
+      </w:pPr>
+    </w:p>
+    <w:p>
+      <w:pPr>
+        <w:pBdr>
+          <w:top w:val="thinThickSmallGap" w:sz="24" w:space="1" w:color="00000A"/>
+          <w:left w:val="thinThickSmallGap" w:sz="24" w:space="4" w:color="00000A"/>
+          <w:bottom w:val="thickThinSmallGap" w:sz="24" w:space="1" w:color="00000A"/>
+          <w:right w:val="thickThinSmallGap" w:sz="24" w:space="4" w:color="00000A"/>
+        </w:pBdr>
         <w:rPr>
           <w:rFonts w:ascii="Times New Roman" w:hAnsi="Times New Roman"/>
           <w:i/>
-          <w:color w:val="000000"/>
-          <w:sz w:val="28"/>
-          <w:szCs w:val="28"/>
-        </w:rPr>
-        <w:t>{Bold, size 20-30, tùy theo số chữ,… của tên đề tài}</w:t>
-      </w:r>
-    </w:p>
-    <w:p>
-      <w:pPr>
-        <w:pBdr>
-          <w:top w:val="thinThickSmallGap" w:sz="24" w:space="1" w:color="00000A"/>
-          <w:left w:val="thinThickSmallGap" w:sz="24" w:space="4" w:color="00000A"/>
-          <w:bottom w:val="thickThinSmallGap" w:sz="24" w:space="1" w:color="00000A"/>
-          <w:right w:val="thickThinSmallGap" w:sz="24" w:space="4" w:color="00000A"/>
-        </w:pBdr>
-        <w:jc w:val="both"/>
-        <w:rPr>
-          <w:rFonts w:ascii="Times New Roman" w:hAnsi="Times New Roman"/>
-          <w:b/>
-          <w:color w:val="000000"/>
-        </w:rPr>
-      </w:pPr>
-    </w:p>
-    <w:p>
-      <w:pPr>
-        <w:pBdr>
-          <w:top w:val="thinThickSmallGap" w:sz="24" w:space="1" w:color="00000A"/>
-          <w:left w:val="thinThickSmallGap" w:sz="24" w:space="4" w:color="00000A"/>
-          <w:bottom w:val="thickThinSmallGap" w:sz="24" w:space="1" w:color="00000A"/>
-          <w:right w:val="thickThinSmallGap" w:sz="24" w:space="4" w:color="00000A"/>
-        </w:pBdr>
-        <w:jc w:val="both"/>
-        <w:rPr>
-          <w:rFonts w:ascii="Times New Roman" w:hAnsi="Times New Roman"/>
-          <w:b/>
-          <w:color w:val="000000"/>
-        </w:rPr>
-      </w:pPr>
-    </w:p>
-    <w:p>
-      <w:pPr>
-        <w:pBdr>
-          <w:top w:val="thinThickSmallGap" w:sz="24" w:space="1" w:color="00000A"/>
-          <w:left w:val="thinThickSmallGap" w:sz="24" w:space="4" w:color="00000A"/>
-          <w:bottom w:val="thickThinSmallGap" w:sz="24" w:space="1" w:color="00000A"/>
-          <w:right w:val="thickThinSmallGap" w:sz="24" w:space="4" w:color="00000A"/>
-        </w:pBdr>
-        <w:jc w:val="both"/>
-        <w:rPr>
-          <w:rFonts w:ascii="Times New Roman" w:hAnsi="Times New Roman"/>
-          <w:b/>
-          <w:color w:val="000000"/>
-        </w:rPr>
-      </w:pPr>
-    </w:p>
-    <w:p>
-      <w:pPr>
-        <w:pBdr>
-          <w:top w:val="thinThickSmallGap" w:sz="24" w:space="1" w:color="00000A"/>
-          <w:left w:val="thinThickSmallGap" w:sz="24" w:space="4" w:color="00000A"/>
-          <w:bottom w:val="thickThinSmallGap" w:sz="24" w:space="1" w:color="00000A"/>
-          <w:right w:val="thickThinSmallGap" w:sz="24" w:space="4" w:color="00000A"/>
-        </w:pBdr>
-        <w:jc w:val="both"/>
-        <w:rPr>
-          <w:rFonts w:ascii="Times New Roman" w:hAnsi="Times New Roman"/>
-          <w:b/>
-          <w:color w:val="000000"/>
-        </w:rPr>
-      </w:pPr>
-    </w:p>
-    <w:p>
-      <w:pPr>
-        <w:pBdr>
-          <w:top w:val="thinThickSmallGap" w:sz="24" w:space="1" w:color="00000A"/>
-          <w:left w:val="thinThickSmallGap" w:sz="24" w:space="4" w:color="00000A"/>
-          <w:bottom w:val="thickThinSmallGap" w:sz="24" w:space="1" w:color="00000A"/>
-          <w:right w:val="thickThinSmallGap" w:sz="24" w:space="4" w:color="00000A"/>
-        </w:pBdr>
-        <w:jc w:val="both"/>
-        <w:rPr>
-          <w:rFonts w:ascii="Times New Roman" w:hAnsi="Times New Roman"/>
-          <w:b/>
-          <w:color w:val="000000"/>
-        </w:rPr>
-      </w:pPr>
-    </w:p>
-    <w:p>
-      <w:pPr>
-        <w:pBdr>
-          <w:top w:val="thinThickSmallGap" w:sz="24" w:space="1" w:color="00000A"/>
-          <w:left w:val="thinThickSmallGap" w:sz="24" w:space="4" w:color="00000A"/>
-          <w:bottom w:val="thickThinSmallGap" w:sz="24" w:space="1" w:color="00000A"/>
-          <w:right w:val="thickThinSmallGap" w:sz="24" w:space="4" w:color="00000A"/>
-        </w:pBdr>
-        <w:jc w:val="both"/>
-        <w:rPr>
-          <w:rFonts w:ascii="Times New Roman" w:hAnsi="Times New Roman"/>
-          <w:b/>
-          <w:color w:val="000000"/>
-        </w:rPr>
-      </w:pPr>
-    </w:p>
-    <w:p>
-      <w:pPr>
-        <w:pBdr>
-          <w:top w:val="thinThickSmallGap" w:sz="24" w:space="1" w:color="00000A"/>
-          <w:left w:val="thinThickSmallGap" w:sz="24" w:space="4" w:color="00000A"/>
-          <w:bottom w:val="thickThinSmallGap" w:sz="24" w:space="1" w:color="00000A"/>
-          <w:right w:val="thickThinSmallGap" w:sz="24" w:space="4" w:color="00000A"/>
-        </w:pBdr>
-        <w:jc w:val="both"/>
-        <w:rPr>
-          <w:rFonts w:ascii="Times New Roman" w:hAnsi="Times New Roman"/>
-          <w:b/>
-          <w:color w:val="000000"/>
-        </w:rPr>
-      </w:pPr>
-    </w:p>
-    <w:p>
-      <w:pPr>
-        <w:pBdr>
-          <w:top w:val="thinThickSmallGap" w:sz="24" w:space="1" w:color="00000A"/>
-          <w:left w:val="thinThickSmallGap" w:sz="24" w:space="4" w:color="00000A"/>
-          <w:bottom w:val="thickThinSmallGap" w:sz="24" w:space="1" w:color="00000A"/>
-          <w:right w:val="thickThinSmallGap" w:sz="24" w:space="4" w:color="00000A"/>
-        </w:pBdr>
-        <w:jc w:val="both"/>
-        <w:rPr>
-          <w:rFonts w:ascii="Times New Roman" w:hAnsi="Times New Roman"/>
-          <w:b/>
-          <w:color w:val="000000"/>
-        </w:rPr>
-      </w:pPr>
-    </w:p>
-    <w:p>
-      <w:pPr>
-        <w:pBdr>
-          <w:top w:val="thinThickSmallGap" w:sz="24" w:space="1" w:color="00000A"/>
-          <w:left w:val="thinThickSmallGap" w:sz="24" w:space="4" w:color="00000A"/>
-          <w:bottom w:val="thickThinSmallGap" w:sz="24" w:space="1" w:color="00000A"/>
-          <w:right w:val="thickThinSmallGap" w:sz="24" w:space="4" w:color="00000A"/>
-        </w:pBdr>
-        <w:jc w:val="both"/>
-        <w:rPr>
-          <w:rFonts w:ascii="Times New Roman" w:hAnsi="Times New Roman"/>
-          <w:b/>
-          <w:color w:val="000000"/>
-        </w:rPr>
-      </w:pPr>
-    </w:p>
-    <w:p>
-      <w:pPr>
-        <w:pBdr>
-          <w:top w:val="thinThickSmallGap" w:sz="24" w:space="1" w:color="00000A"/>
-          <w:left w:val="thinThickSmallGap" w:sz="24" w:space="4" w:color="00000A"/>
-          <w:bottom w:val="thickThinSmallGap" w:sz="24" w:space="1" w:color="00000A"/>
-          <w:right w:val="thickThinSmallGap" w:sz="24" w:space="4" w:color="00000A"/>
-        </w:pBdr>
-        <w:jc w:val="center"/>
-        <w:rPr>
-          <w:rFonts w:ascii="Times New Roman" w:hAnsi="Times New Roman"/>
-          <w:color w:val="000000"/>
-          <w:sz w:val="28"/>
-          <w:szCs w:val="28"/>
-        </w:rPr>
-      </w:pPr>
-      <w:r>
-        <w:rPr>
-          <w:rFonts w:ascii="Times New Roman" w:hAnsi="Times New Roman"/>
-          <w:color w:val="000000"/>
-          <w:sz w:val="28"/>
-          <w:szCs w:val="28"/>
-        </w:rPr>
-        <w:t>Instructor</w:t>
-      </w:r>
-      <w:r>
-        <w:rPr>
-          <w:rFonts w:ascii="Times New Roman" w:hAnsi="Times New Roman"/>
-          <w:color w:val="000000"/>
-          <w:sz w:val="28"/>
-          <w:szCs w:val="28"/>
-        </w:rPr>
-        <w:t xml:space="preserve">: </w:t>
-      </w:r>
-      <w:r>
-        <w:rPr>
-          <w:rFonts w:ascii="Times New Roman" w:hAnsi="Times New Roman"/>
-          <w:b/>
-          <w:color w:val="000000"/>
-          <w:sz w:val="28"/>
-          <w:szCs w:val="28"/>
-        </w:rPr>
-        <w:t>PGS. TS. NGUYỄN VĂN ANH</w:t>
-      </w:r>
-    </w:p>
-    <w:p>
-      <w:pPr>
-        <w:pBdr>
-          <w:top w:val="thinThickSmallGap" w:sz="24" w:space="1" w:color="00000A"/>
-          <w:left w:val="thinThickSmallGap" w:sz="24" w:space="4" w:color="00000A"/>
-          <w:bottom w:val="thickThinSmallGap" w:sz="24" w:space="1" w:color="00000A"/>
-          <w:right w:val="thickThinSmallGap" w:sz="24" w:space="4" w:color="00000A"/>
-        </w:pBdr>
-        <w:jc w:val="center"/>
-        <w:rPr>
-          <w:rFonts w:ascii="Times New Roman" w:hAnsi="Times New Roman"/>
-          <w:b/>
-          <w:color w:val="000000"/>
-          <w:sz w:val="28"/>
-          <w:szCs w:val="28"/>
-        </w:rPr>
-      </w:pPr>
-      <w:r>
-        <w:rPr>
-          <w:rFonts w:ascii="Times New Roman" w:hAnsi="Times New Roman"/>
-          <w:color w:val="000000"/>
-          <w:sz w:val="28"/>
-          <w:szCs w:val="28"/>
-        </w:rPr>
-        <w:t>Student</w:t>
-      </w:r>
-      <w:r>
-        <w:rPr>
-          <w:rFonts w:ascii="Times New Roman" w:hAnsi="Times New Roman"/>
-          <w:color w:val="000000"/>
-          <w:sz w:val="28"/>
-          <w:szCs w:val="28"/>
-        </w:rPr>
-        <w:t>:</w:t>
-      </w:r>
-      <w:r>
-        <w:rPr>
-          <w:rFonts w:ascii="Times New Roman" w:hAnsi="Times New Roman"/>
-          <w:b/>
-          <w:color w:val="000000"/>
-          <w:sz w:val="28"/>
-          <w:szCs w:val="28"/>
-        </w:rPr>
-        <w:t xml:space="preserve">    TRẦN VĂN BÌNH</w:t>
-      </w:r>
-    </w:p>
-    <w:p>
-      <w:pPr>
-        <w:pBdr>
-          <w:top w:val="thinThickSmallGap" w:sz="24" w:space="1" w:color="00000A"/>
-          <w:left w:val="thinThickSmallGap" w:sz="24" w:space="4" w:color="00000A"/>
-          <w:bottom w:val="thickThinSmallGap" w:sz="24" w:space="1" w:color="00000A"/>
-          <w:right w:val="thickThinSmallGap" w:sz="24" w:space="4" w:color="00000A"/>
-        </w:pBdr>
-        <w:jc w:val="center"/>
-        <w:rPr>
-          <w:rFonts w:ascii="Times New Roman" w:hAnsi="Times New Roman"/>
-          <w:b/>
-          <w:color w:val="000000"/>
-          <w:sz w:val="28"/>
-          <w:szCs w:val="28"/>
-        </w:rPr>
-      </w:pPr>
-      <w:r>
-        <w:rPr>
-          <w:rFonts w:ascii="Times New Roman" w:hAnsi="Times New Roman"/>
-          <w:color w:val="000000"/>
-          <w:sz w:val="28"/>
-          <w:szCs w:val="28"/>
-        </w:rPr>
-        <w:t>Student ID</w:t>
-      </w:r>
-      <w:r>
-        <w:rPr>
-          <w:rFonts w:ascii="Times New Roman" w:hAnsi="Times New Roman"/>
-          <w:color w:val="000000"/>
-          <w:sz w:val="28"/>
-          <w:szCs w:val="28"/>
-        </w:rPr>
-        <w:t xml:space="preserve">:  </w:t>
-      </w:r>
-      <w:r>
-        <w:rPr>
-          <w:rFonts w:ascii="Times New Roman" w:hAnsi="Times New Roman"/>
-          <w:b/>
-          <w:color w:val="000000"/>
-          <w:sz w:val="28"/>
-          <w:szCs w:val="28"/>
-        </w:rPr>
-        <w:t>……………..</w:t>
-      </w:r>
-    </w:p>
-    <w:p>
-      <w:pPr>
-        <w:pBdr>
-          <w:top w:val="thinThickSmallGap" w:sz="24" w:space="1" w:color="00000A"/>
-          <w:left w:val="thinThickSmallGap" w:sz="24" w:space="4" w:color="00000A"/>
-          <w:bottom w:val="thickThinSmallGap" w:sz="24" w:space="1" w:color="00000A"/>
-          <w:right w:val="thickThinSmallGap" w:sz="24" w:space="4" w:color="00000A"/>
-        </w:pBdr>
-        <w:jc w:val="center"/>
-        <w:rPr>
-          <w:rFonts w:ascii="Times New Roman" w:hAnsi="Times New Roman"/>
-          <w:b/>
-          <w:color w:val="000000"/>
-          <w:sz w:val="28"/>
-          <w:szCs w:val="28"/>
-        </w:rPr>
-      </w:pPr>
-      <w:r>
-        <w:rPr>
-          <w:rFonts w:ascii="Times New Roman" w:hAnsi="Times New Roman"/>
-          <w:color w:val="000000"/>
-          <w:sz w:val="28"/>
-          <w:szCs w:val="28"/>
-        </w:rPr>
-        <w:t>Class</w:t>
-      </w:r>
-      <w:r>
-        <w:rPr>
-          <w:rFonts w:ascii="Times New Roman" w:hAnsi="Times New Roman"/>
-          <w:b/>
-          <w:color w:val="000000"/>
-          <w:sz w:val="28"/>
-          <w:szCs w:val="28"/>
-        </w:rPr>
-        <w:t>:    ……………..</w:t>
-      </w:r>
-    </w:p>
-    <w:p>
-      <w:pPr>
-        <w:pBdr>
-          <w:top w:val="thinThickSmallGap" w:sz="24" w:space="1" w:color="00000A"/>
-          <w:left w:val="thinThickSmallGap" w:sz="24" w:space="4" w:color="00000A"/>
-          <w:bottom w:val="thickThinSmallGap" w:sz="24" w:space="1" w:color="00000A"/>
-          <w:right w:val="thickThinSmallGap" w:sz="24" w:space="4" w:color="00000A"/>
-        </w:pBdr>
-        <w:jc w:val="center"/>
-        <w:rPr>
-          <w:rFonts w:ascii="Times New Roman" w:hAnsi="Times New Roman"/>
-          <w:b/>
-          <w:color w:val="000000"/>
-        </w:rPr>
-      </w:pPr>
-    </w:p>
-    <w:p>
-      <w:pPr>
-        <w:pBdr>
-          <w:top w:val="thinThickSmallGap" w:sz="24" w:space="1" w:color="00000A"/>
-          <w:left w:val="thinThickSmallGap" w:sz="24" w:space="4" w:color="00000A"/>
-          <w:bottom w:val="thickThinSmallGap" w:sz="24" w:space="1" w:color="00000A"/>
-          <w:right w:val="thickThinSmallGap" w:sz="24" w:space="4" w:color="00000A"/>
-        </w:pBdr>
-        <w:jc w:val="center"/>
-        <w:rPr>
-          <w:rFonts w:ascii="Times New Roman" w:hAnsi="Times New Roman"/>
-          <w:b/>
-          <w:color w:val="000000"/>
-        </w:rPr>
-      </w:pPr>
-    </w:p>
-    <w:p>
-      <w:pPr>
-        <w:pBdr>
-          <w:top w:val="thinThickSmallGap" w:sz="24" w:space="1" w:color="00000A"/>
-          <w:left w:val="thinThickSmallGap" w:sz="24" w:space="4" w:color="00000A"/>
-          <w:bottom w:val="thickThinSmallGap" w:sz="24" w:space="1" w:color="00000A"/>
-          <w:right w:val="thickThinSmallGap" w:sz="24" w:space="4" w:color="00000A"/>
-        </w:pBdr>
-        <w:jc w:val="center"/>
-        <w:rPr>
-          <w:rFonts w:ascii="Times New Roman" w:hAnsi="Times New Roman"/>
-          <w:b/>
           <w:color w:val="000000"/>
         </w:rPr>
       </w:pPr>
@@ -2266,11 +2358,40 @@
           <w:sz w:val="26"/>
           <w:szCs w:val="26"/>
         </w:rPr>
-        <w:t>, …../201…</w:t>
+        <w:t xml:space="preserve">, </w:t>
+      </w:r>
+      <w:r>
+        <w:rPr>
+          <w:rFonts w:ascii="Times New Roman" w:hAnsi="Times New Roman"/>
+          <w:b/>
+          <w:color w:val="000000"/>
+          <w:sz w:val="26"/>
+          <w:szCs w:val="26"/>
+        </w:rPr>
+        <w:t>12/</w:t>
+      </w:r>
+      <w:r>
+        <w:rPr>
+          <w:rFonts w:ascii="Times New Roman" w:hAnsi="Times New Roman"/>
+          <w:b/>
+          <w:color w:val="000000"/>
+          <w:sz w:val="26"/>
+          <w:szCs w:val="26"/>
+        </w:rPr>
+        <w:t>201</w:t>
+      </w:r>
+      <w:r>
+        <w:rPr>
+          <w:rFonts w:ascii="Times New Roman" w:hAnsi="Times New Roman"/>
+          <w:b/>
+          <w:color w:val="000000"/>
+          <w:sz w:val="26"/>
+          <w:szCs w:val="26"/>
+        </w:rPr>
+        <w:t>9</w:t>
       </w:r>
     </w:p>
     <w:sectPr>
-      <w:footerReference w:type="default" r:id="rId6"/>
       <w:pgSz w:w="11906" w:h="16838"/>
       <w:pgMar w:top="1418" w:right="1418" w:bottom="1418" w:left="1985" w:header="0" w:footer="720" w:gutter="0"/>
       <w:cols w:space="720"/>
@@ -2282,7 +2403,7 @@
 </file>
 
 <file path=word/endnotes.xml><?xml version="1.0" encoding="utf-8"?>
-<w:endnotes xmlns:wpc="http://schemas.microsoft.com/office/word/2010/wordprocessingCanvas" xmlns:mc="http://schemas.openxmlformats.org/markup-compatibility/2006" xmlns:o="urn:schemas-microsoft-com:office:office" xmlns:r="http://schemas.openxmlformats.org/officeDocument/2006/relationships" xmlns:m="http://schemas.openxmlformats.org/officeDocument/2006/math" xmlns:v="urn:schemas-microsoft-com:vml" xmlns:wp14="http://schemas.microsoft.com/office/word/2010/wordprocessingDrawing" xmlns:wp="http://schemas.openxmlformats.org/drawingml/2006/wordprocessingDrawing" xmlns:w10="urn:schemas-microsoft-com:office:word" xmlns:w="http://schemas.openxmlformats.org/wordprocessingml/2006/main" xmlns:w14="http://schemas.microsoft.com/office/word/2010/wordml" xmlns:w15="http://schemas.microsoft.com/office/word/2012/wordml" xmlns:wpg="http://schemas.microsoft.com/office/word/2010/wordprocessingGroup" xmlns:wpi="http://schemas.microsoft.com/office/word/2010/wordprocessingInk" xmlns:wne="http://schemas.microsoft.com/office/word/2006/wordml" xmlns:wps="http://schemas.microsoft.com/office/word/2010/wordprocessingShape" mc:Ignorable="w14 w15 wp14">
+<w:endnotes xmlns:wpc="http://schemas.microsoft.com/office/word/2010/wordprocessingCanvas" xmlns:cx="http://schemas.microsoft.com/office/drawing/2014/chartex" xmlns:cx1="http://schemas.microsoft.com/office/drawing/2015/9/8/chartex" xmlns:cx2="http://schemas.microsoft.com/office/drawing/2015/10/21/chartex" xmlns:cx3="http://schemas.microsoft.com/office/drawing/2016/5/9/chartex" xmlns:cx4="http://schemas.microsoft.com/office/drawing/2016/5/10/chartex" xmlns:cx5="http://schemas.microsoft.com/office/drawing/2016/5/11/chartex" xmlns:cx6="http://schemas.microsoft.com/office/drawing/2016/5/12/chartex" xmlns:cx7="http://schemas.microsoft.com/office/drawing/2016/5/13/chartex" xmlns:cx8="http://schemas.microsoft.com/office/drawing/2016/5/14/chartex" xmlns:mc="http://schemas.openxmlformats.org/markup-compatibility/2006" xmlns:aink="http://schemas.microsoft.com/office/drawing/2016/ink" xmlns:am3d="http://schemas.microsoft.com/office/drawing/2017/model3d" xmlns:o="urn:schemas-microsoft-com:office:office" xmlns:r="http://schemas.openxmlformats.org/officeDocument/2006/relationships" xmlns:m="http://schemas.openxmlformats.org/officeDocument/2006/math" xmlns:v="urn:schemas-microsoft-com:vml" xmlns:wp14="http://schemas.microsoft.com/office/word/2010/wordprocessingDrawing" xmlns:wp="http://schemas.openxmlformats.org/drawingml/2006/wordprocessingDrawing" xmlns:w10="urn:schemas-microsoft-com:office:word" xmlns:w="http://schemas.openxmlformats.org/wordprocessingml/2006/main" xmlns:w14="http://schemas.microsoft.com/office/word/2010/wordml" xmlns:w15="http://schemas.microsoft.com/office/word/2012/wordml" xmlns:w16cid="http://schemas.microsoft.com/office/word/2016/wordml/cid" xmlns:w16se="http://schemas.microsoft.com/office/word/2015/wordml/symex" xmlns:wpg="http://schemas.microsoft.com/office/word/2010/wordprocessingGroup" xmlns:wpi="http://schemas.microsoft.com/office/word/2010/wordprocessingInk" xmlns:wne="http://schemas.microsoft.com/office/word/2006/wordml" xmlns:wps="http://schemas.microsoft.com/office/word/2010/wordprocessingShape" mc:Ignorable="w14 w15 w16se w16cid wp14">
   <w:endnote w:type="separator" w:id="-1">
     <w:p>
       <w:r>
@@ -2300,18 +2421,8 @@
 </w:endnotes>
 </file>
 
-<file path=word/footer1.xml><?xml version="1.0" encoding="utf-8"?>
-<w:ftr xmlns:wpc="http://schemas.microsoft.com/office/word/2010/wordprocessingCanvas" xmlns:mc="http://schemas.openxmlformats.org/markup-compatibility/2006" xmlns:o="urn:schemas-microsoft-com:office:office" xmlns:r="http://schemas.openxmlformats.org/officeDocument/2006/relationships" xmlns:m="http://schemas.openxmlformats.org/officeDocument/2006/math" xmlns:v="urn:schemas-microsoft-com:vml" xmlns:wp14="http://schemas.microsoft.com/office/word/2010/wordprocessingDrawing" xmlns:wp="http://schemas.openxmlformats.org/drawingml/2006/wordprocessingDrawing" xmlns:w10="urn:schemas-microsoft-com:office:word" xmlns:w="http://schemas.openxmlformats.org/wordprocessingml/2006/main" xmlns:w14="http://schemas.microsoft.com/office/word/2010/wordml" xmlns:w15="http://schemas.microsoft.com/office/word/2012/wordml" xmlns:wpg="http://schemas.microsoft.com/office/word/2010/wordprocessingGroup" xmlns:wpi="http://schemas.microsoft.com/office/word/2010/wordprocessingInk" xmlns:wne="http://schemas.microsoft.com/office/word/2006/wordml" xmlns:wps="http://schemas.microsoft.com/office/word/2010/wordprocessingShape" mc:Ignorable="w14 w15 wp14">
-  <w:p>
-    <w:pPr>
-      <w:pStyle w:val="Footer"/>
-    </w:pPr>
-  </w:p>
-</w:ftr>
-</file>
-
 <file path=word/footnotes.xml><?xml version="1.0" encoding="utf-8"?>
-<w:footnotes xmlns:wpc="http://schemas.microsoft.com/office/word/2010/wordprocessingCanvas" xmlns:mc="http://schemas.openxmlformats.org/markup-compatibility/2006" xmlns:o="urn:schemas-microsoft-com:office:office" xmlns:r="http://schemas.openxmlformats.org/officeDocument/2006/relationships" xmlns:m="http://schemas.openxmlformats.org/officeDocument/2006/math" xmlns:v="urn:schemas-microsoft-com:vml" xmlns:wp14="http://schemas.microsoft.com/office/word/2010/wordprocessingDrawing" xmlns:wp="http://schemas.openxmlformats.org/drawingml/2006/wordprocessingDrawing" xmlns:w10="urn:schemas-microsoft-com:office:word" xmlns:w="http://schemas.openxmlformats.org/wordprocessingml/2006/main" xmlns:w14="http://schemas.microsoft.com/office/word/2010/wordml" xmlns:w15="http://schemas.microsoft.com/office/word/2012/wordml" xmlns:wpg="http://schemas.microsoft.com/office/word/2010/wordprocessingGroup" xmlns:wpi="http://schemas.microsoft.com/office/word/2010/wordprocessingInk" xmlns:wne="http://schemas.microsoft.com/office/word/2006/wordml" xmlns:wps="http://schemas.microsoft.com/office/word/2010/wordprocessingShape" mc:Ignorable="w14 w15 wp14">
+<w:footnotes xmlns:wpc="http://schemas.microsoft.com/office/word/2010/wordprocessingCanvas" xmlns:cx="http://schemas.microsoft.com/office/drawing/2014/chartex" xmlns:cx1="http://schemas.microsoft.com/office/drawing/2015/9/8/chartex" xmlns:cx2="http://schemas.microsoft.com/office/drawing/2015/10/21/chartex" xmlns:cx3="http://schemas.microsoft.com/office/drawing/2016/5/9/chartex" xmlns:cx4="http://schemas.microsoft.com/office/drawing/2016/5/10/chartex" xmlns:cx5="http://schemas.microsoft.com/office/drawing/2016/5/11/chartex" xmlns:cx6="http://schemas.microsoft.com/office/drawing/2016/5/12/chartex" xmlns:cx7="http://schemas.microsoft.com/office/drawing/2016/5/13/chartex" xmlns:cx8="http://schemas.microsoft.com/office/drawing/2016/5/14/chartex" xmlns:mc="http://schemas.openxmlformats.org/markup-compatibility/2006" xmlns:aink="http://schemas.microsoft.com/office/drawing/2016/ink" xmlns:am3d="http://schemas.microsoft.com/office/drawing/2017/model3d" xmlns:o="urn:schemas-microsoft-com:office:office" xmlns:r="http://schemas.openxmlformats.org/officeDocument/2006/relationships" xmlns:m="http://schemas.openxmlformats.org/officeDocument/2006/math" xmlns:v="urn:schemas-microsoft-com:vml" xmlns:wp14="http://schemas.microsoft.com/office/word/2010/wordprocessingDrawing" xmlns:wp="http://schemas.openxmlformats.org/drawingml/2006/wordprocessingDrawing" xmlns:w10="urn:schemas-microsoft-com:office:word" xmlns:w="http://schemas.openxmlformats.org/wordprocessingml/2006/main" xmlns:w14="http://schemas.microsoft.com/office/word/2010/wordml" xmlns:w15="http://schemas.microsoft.com/office/word/2012/wordml" xmlns:w16cid="http://schemas.microsoft.com/office/word/2016/wordml/cid" xmlns:w16se="http://schemas.microsoft.com/office/word/2015/wordml/symex" xmlns:wpg="http://schemas.microsoft.com/office/word/2010/wordprocessingGroup" xmlns:wpi="http://schemas.microsoft.com/office/word/2010/wordprocessingInk" xmlns:wne="http://schemas.microsoft.com/office/word/2006/wordml" xmlns:wps="http://schemas.microsoft.com/office/word/2010/wordprocessingShape" mc:Ignorable="w14 w15 w16se w16cid wp14">
   <w:footnote w:type="separator" w:id="-1">
     <w:p>
       <w:r>
@@ -2330,7 +2441,7 @@
 </file>
 
 <file path=word/styles.xml><?xml version="1.0" encoding="utf-8"?>
-<w:styles xmlns:mc="http://schemas.openxmlformats.org/markup-compatibility/2006" xmlns:r="http://schemas.openxmlformats.org/officeDocument/2006/relationships" xmlns:w="http://schemas.openxmlformats.org/wordprocessingml/2006/main" xmlns:w14="http://schemas.microsoft.com/office/word/2010/wordml" xmlns:w15="http://schemas.microsoft.com/office/word/2012/wordml" mc:Ignorable="w14 w15">
+<w:styles xmlns:mc="http://schemas.openxmlformats.org/markup-compatibility/2006" xmlns:r="http://schemas.openxmlformats.org/officeDocument/2006/relationships" xmlns:w="http://schemas.openxmlformats.org/wordprocessingml/2006/main" xmlns:w14="http://schemas.microsoft.com/office/word/2010/wordml" xmlns:w15="http://schemas.microsoft.com/office/word/2012/wordml" xmlns:w16cid="http://schemas.microsoft.com/office/word/2016/wordml/cid" xmlns:w16se="http://schemas.microsoft.com/office/word/2015/wordml/symex" mc:Ignorable="w14 w15 w16se w16cid">
   <w:docDefaults>
     <w:rPrDefault>
       <w:rPr>
@@ -2341,7 +2452,7 @@
     </w:rPrDefault>
     <w:pPrDefault/>
   </w:docDefaults>
-  <w:latentStyles w:defLockedState="0" w:defUIPriority="99" w:defSemiHidden="0" w:defUnhideWhenUsed="0" w:defQFormat="0" w:count="371">
+  <w:latentStyles w:defLockedState="0" w:defUIPriority="99" w:defSemiHidden="0" w:defUnhideWhenUsed="0" w:defQFormat="0" w:count="376">
     <w:lsdException w:name="Normal" w:uiPriority="0" w:qFormat="1"/>
     <w:lsdException w:name="heading 1" w:uiPriority="9" w:qFormat="1"/>
     <w:lsdException w:name="heading 2" w:semiHidden="1" w:uiPriority="9" w:unhideWhenUsed="1" w:qFormat="1"/>
@@ -2447,7 +2558,6 @@
     <w:lsdException w:name="HTML Sample" w:semiHidden="1" w:unhideWhenUsed="1"/>
     <w:lsdException w:name="HTML Typewriter" w:semiHidden="1" w:unhideWhenUsed="1"/>
     <w:lsdException w:name="HTML Variable" w:semiHidden="1" w:unhideWhenUsed="1"/>
-    <w:lsdException w:name="Normal Table" w:semiHidden="1" w:unhideWhenUsed="1"/>
     <w:lsdException w:name="annotation subject" w:semiHidden="1" w:unhideWhenUsed="1"/>
     <w:lsdException w:name="No List" w:semiHidden="1" w:unhideWhenUsed="1"/>
     <w:lsdException w:name="Outline List 1" w:semiHidden="1" w:unhideWhenUsed="1"/>
@@ -2490,11 +2600,8 @@
     <w:lsdException w:name="Table Contemporary" w:semiHidden="1" w:unhideWhenUsed="1"/>
     <w:lsdException w:name="Table Elegant" w:semiHidden="1" w:unhideWhenUsed="1"/>
     <w:lsdException w:name="Table Professional" w:semiHidden="1" w:unhideWhenUsed="1"/>
-    <w:lsdException w:name="Table Subtle 1" w:semiHidden="1" w:unhideWhenUsed="1"/>
     <w:lsdException w:name="Table Subtle 2" w:semiHidden="1" w:unhideWhenUsed="1"/>
     <w:lsdException w:name="Table Web 1" w:semiHidden="1" w:unhideWhenUsed="1"/>
-    <w:lsdException w:name="Table Web 2" w:semiHidden="1" w:unhideWhenUsed="1"/>
-    <w:lsdException w:name="Table Web 3" w:semiHidden="1" w:unhideWhenUsed="1"/>
     <w:lsdException w:name="Balloon Text" w:semiHidden="1" w:unhideWhenUsed="1"/>
     <w:lsdException w:name="Table Grid" w:uiPriority="39"/>
     <w:lsdException w:name="Table Theme" w:semiHidden="1" w:unhideWhenUsed="1"/>
@@ -2713,6 +2820,11 @@
     <w:lsdException w:name="List Table 5 Dark Accent 6" w:uiPriority="50"/>
     <w:lsdException w:name="List Table 6 Colorful Accent 6" w:uiPriority="51"/>
     <w:lsdException w:name="List Table 7 Colorful Accent 6" w:uiPriority="52"/>
+    <w:lsdException w:name="Mention" w:semiHidden="1" w:unhideWhenUsed="1"/>
+    <w:lsdException w:name="Smart Hyperlink" w:semiHidden="1" w:unhideWhenUsed="1"/>
+    <w:lsdException w:name="Hashtag" w:semiHidden="1" w:unhideWhenUsed="1"/>
+    <w:lsdException w:name="Unresolved Mention" w:semiHidden="1" w:unhideWhenUsed="1"/>
+    <w:lsdException w:name="Smart Link" w:semiHidden="1" w:unhideWhenUsed="1"/>
   </w:latentStyles>
   <w:style w:type="paragraph" w:default="1" w:styleId="Normal">
     <w:name w:val="Normal"/>

</xml_diff>